<commit_message>
fixed some misspelled contents
</commit_message>
<xml_diff>
--- a/Notes/Javascipt Notes part 2.docx
+++ b/Notes/Javascipt Notes part 2.docx
@@ -9,22 +9,52 @@
     </w:p>
     <w:p>
       <w:r>
-        <w:t>Client-side scripting - for interfactivity</w:t>
-      </w:r>
-    </w:p>
-    <w:p>
-      <w:r>
-        <w:t>- querySelector only returns first match (single value)</w:t>
-      </w:r>
-    </w:p>
-    <w:p>
-      <w:r>
-        <w:t>example:</w:t>
-      </w:r>
-    </w:p>
-    <w:p>
-      <w:r>
-        <w:t>querySelector(#p)</w:t>
+        <w:t xml:space="preserve">Client-side scripting - for </w:t>
+      </w:r>
+      <w:proofErr w:type="spellStart"/>
+      <w:r>
+        <w:t>interfactivity</w:t>
+      </w:r>
+      <w:proofErr w:type="spellEnd"/>
+    </w:p>
+    <w:p>
+      <w:r>
+        <w:t xml:space="preserve">- </w:t>
+      </w:r>
+      <w:proofErr w:type="spellStart"/>
+      <w:proofErr w:type="gramStart"/>
+      <w:r>
+        <w:t>querySelector</w:t>
+      </w:r>
+      <w:proofErr w:type="spellEnd"/>
+      <w:proofErr w:type="gramEnd"/>
+      <w:r>
+        <w:t xml:space="preserve"> only returns first match (single value)</w:t>
+      </w:r>
+    </w:p>
+    <w:p>
+      <w:proofErr w:type="gramStart"/>
+      <w:r>
+        <w:t>example</w:t>
+      </w:r>
+      <w:proofErr w:type="gramEnd"/>
+      <w:r>
+        <w:t>:</w:t>
+      </w:r>
+    </w:p>
+    <w:p>
+      <w:proofErr w:type="spellStart"/>
+      <w:proofErr w:type="gramStart"/>
+      <w:r>
+        <w:t>querySelector</w:t>
+      </w:r>
+      <w:proofErr w:type="spellEnd"/>
+      <w:r>
+        <w:t>(</w:t>
+      </w:r>
+      <w:proofErr w:type="gramEnd"/>
+      <w:r>
+        <w:t>#p)</w:t>
       </w:r>
     </w:p>
     <w:p>
@@ -33,36 +63,84 @@
       </w:r>
     </w:p>
     <w:p>
-      <w:r>
-        <w:t>querySelectorAll returns all matches</w:t>
-      </w:r>
-      <w:bookmarkStart w:id="0" w:name="_GoBack"/>
-      <w:bookmarkEnd w:id="0"/>
-    </w:p>
-    <w:p>
-      <w:r>
-        <w:t>- querySelectorAll returns all matches</w:t>
-      </w:r>
-    </w:p>
-    <w:p>
-      <w:r>
-        <w:t>example:</w:t>
-      </w:r>
-    </w:p>
-    <w:p>
-      <w:r>
-        <w:t>querySelectorAll ('p')</w:t>
-      </w:r>
-    </w:p>
-    <w:p>
-      <w:r>
-        <w:t>RESULT: [p#p]</w:t>
+      <w:proofErr w:type="spellStart"/>
+      <w:proofErr w:type="gramStart"/>
+      <w:r>
+        <w:t>querySelectorAll</w:t>
+      </w:r>
+      <w:proofErr w:type="spellEnd"/>
+      <w:proofErr w:type="gramEnd"/>
+      <w:r>
+        <w:t xml:space="preserve"> returns all matches</w:t>
+      </w:r>
+    </w:p>
+    <w:p>
+      <w:r>
+        <w:t xml:space="preserve">- </w:t>
+      </w:r>
+      <w:proofErr w:type="spellStart"/>
+      <w:proofErr w:type="gramStart"/>
+      <w:r>
+        <w:t>querySelectorAll</w:t>
+      </w:r>
+      <w:proofErr w:type="spellEnd"/>
+      <w:proofErr w:type="gramEnd"/>
+      <w:r>
+        <w:t xml:space="preserve"> returns all matches</w:t>
+      </w:r>
+    </w:p>
+    <w:p>
+      <w:proofErr w:type="gramStart"/>
+      <w:r>
+        <w:t>example</w:t>
+      </w:r>
+      <w:proofErr w:type="gramEnd"/>
+      <w:r>
+        <w:t>:</w:t>
+      </w:r>
+    </w:p>
+    <w:p>
+      <w:proofErr w:type="spellStart"/>
+      <w:proofErr w:type="gramStart"/>
+      <w:r>
+        <w:t>querySelectorAll</w:t>
+      </w:r>
+      <w:proofErr w:type="spellEnd"/>
+      <w:proofErr w:type="gramEnd"/>
+      <w:r>
+        <w:t xml:space="preserve"> ('p')</w:t>
+      </w:r>
+    </w:p>
+    <w:p>
+      <w:r>
+        <w:t>RESULT: [</w:t>
+      </w:r>
+      <w:proofErr w:type="spellStart"/>
+      <w:r>
+        <w:t>p#p</w:t>
+      </w:r>
+      <w:proofErr w:type="spellEnd"/>
+      <w:r>
+        <w:t>]</w:t>
       </w:r>
     </w:p>
     <w:p/>
     <w:p>
       <w:r>
-        <w:t>- document.body.matches('html &gt; *')</w:t>
+        <w:t xml:space="preserve">- </w:t>
+      </w:r>
+      <w:proofErr w:type="spellStart"/>
+      <w:proofErr w:type="gramStart"/>
+      <w:r>
+        <w:t>document.body.matches</w:t>
+      </w:r>
+      <w:proofErr w:type="spellEnd"/>
+      <w:r>
+        <w:t>(</w:t>
+      </w:r>
+      <w:proofErr w:type="gramEnd"/>
+      <w:r>
+        <w:t>'html &gt; *')</w:t>
       </w:r>
     </w:p>
     <w:p>
@@ -72,13 +150,29 @@
     </w:p>
     <w:p>
       <w:r>
-        <w:t>EXPLANATION: html &gt; * : all child nodes of HTML</w:t>
+        <w:t xml:space="preserve">EXPLANATION: html &gt; </w:t>
+      </w:r>
+      <w:proofErr w:type="gramStart"/>
+      <w:r>
+        <w:t>* :</w:t>
+      </w:r>
+      <w:proofErr w:type="gramEnd"/>
+      <w:r>
+        <w:t xml:space="preserve"> all child nodes of HTML</w:t>
       </w:r>
     </w:p>
     <w:p/>
     <w:p>
       <w:r>
-        <w:t>- p.textContent = 'hi'</w:t>
+        <w:t xml:space="preserve">- </w:t>
+      </w:r>
+      <w:proofErr w:type="spellStart"/>
+      <w:r>
+        <w:t>p.textContent</w:t>
+      </w:r>
+      <w:proofErr w:type="spellEnd"/>
+      <w:r>
+        <w:t xml:space="preserve"> = 'hi'</w:t>
       </w:r>
     </w:p>
     <w:p>
@@ -89,8 +183,13 @@
     <w:p/>
     <w:p>
       <w:r>
-        <w:t>- p.nodeValue</w:t>
-      </w:r>
+        <w:t xml:space="preserve">- </w:t>
+      </w:r>
+      <w:proofErr w:type="spellStart"/>
+      <w:r>
+        <w:t>p.nodeValue</w:t>
+      </w:r>
+      <w:proofErr w:type="spellEnd"/>
     </w:p>
     <w:p>
       <w:r>
@@ -99,8 +198,13 @@
     </w:p>
     <w:p>
       <w:r>
-        <w:t>- p.nodeName</w:t>
-      </w:r>
+        <w:t xml:space="preserve">- </w:t>
+      </w:r>
+      <w:proofErr w:type="spellStart"/>
+      <w:r>
+        <w:t>p.nodeName</w:t>
+      </w:r>
+      <w:proofErr w:type="spellEnd"/>
     </w:p>
     <w:p>
       <w:r>
@@ -109,24 +213,53 @@
     </w:p>
     <w:p>
       <w:r>
-        <w:t>- p.nodeType</w:t>
-      </w:r>
-    </w:p>
-    <w:p>
-      <w:r>
-        <w:t>(numeric - result: 3, constant in DOM)</w:t>
+        <w:t xml:space="preserve">- </w:t>
+      </w:r>
+      <w:proofErr w:type="spellStart"/>
+      <w:r>
+        <w:t>p.nodeType</w:t>
+      </w:r>
+      <w:proofErr w:type="spellEnd"/>
+    </w:p>
+    <w:p>
+      <w:r>
+        <w:t>(</w:t>
+      </w:r>
+      <w:proofErr w:type="gramStart"/>
+      <w:r>
+        <w:t>numeric</w:t>
+      </w:r>
+      <w:proofErr w:type="gramEnd"/>
+      <w:r>
+        <w:t xml:space="preserve"> - result: 3, constant in DOM)</w:t>
       </w:r>
     </w:p>
     <w:p/>
     <w:p>
       <w:r>
-        <w:t>&lt;a href = ' '&gt; link &lt;/a&gt;</w:t>
+        <w:t xml:space="preserve">&lt;a </w:t>
+      </w:r>
+      <w:proofErr w:type="spellStart"/>
+      <w:r>
+        <w:t>href</w:t>
+      </w:r>
+      <w:proofErr w:type="spellEnd"/>
+      <w:r>
+        <w:t xml:space="preserve"> = ' '&gt; link &lt;/a&gt;</w:t>
       </w:r>
     </w:p>
     <w:p/>
     <w:p>
       <w:r>
-        <w:t>- p.lang = 'en-US'</w:t>
+        <w:t xml:space="preserve">- </w:t>
+      </w:r>
+      <w:proofErr w:type="spellStart"/>
+      <w:r>
+        <w:t>p.lang</w:t>
+      </w:r>
+      <w:proofErr w:type="spellEnd"/>
+      <w:r>
+        <w:t xml:space="preserve"> = 'en-US'</w:t>
       </w:r>
     </w:p>
     <w:p>
@@ -136,17 +269,35 @@
     </w:p>
     <w:p>
       <w:r>
-        <w:t>- p.setAttribute</w:t>
-      </w:r>
-    </w:p>
-    <w:p>
-      <w:r>
-        <w:t>- p.getAttribute</w:t>
-      </w:r>
-    </w:p>
-    <w:p>
-      <w:r>
-        <w:t>- p.style = 'color: blue'</w:t>
+        <w:t xml:space="preserve">- </w:t>
+      </w:r>
+      <w:proofErr w:type="spellStart"/>
+      <w:r>
+        <w:t>p.setAttribute</w:t>
+      </w:r>
+      <w:proofErr w:type="spellEnd"/>
+    </w:p>
+    <w:p>
+      <w:r>
+        <w:t xml:space="preserve">- </w:t>
+      </w:r>
+      <w:proofErr w:type="spellStart"/>
+      <w:r>
+        <w:t>p.getAttribute</w:t>
+      </w:r>
+      <w:proofErr w:type="spellEnd"/>
+    </w:p>
+    <w:p>
+      <w:r>
+        <w:t xml:space="preserve">- </w:t>
+      </w:r>
+      <w:proofErr w:type="spellStart"/>
+      <w:r>
+        <w:t>p.style</w:t>
+      </w:r>
+      <w:proofErr w:type="spellEnd"/>
+      <w:r>
+        <w:t xml:space="preserve"> = 'color: blue'</w:t>
       </w:r>
     </w:p>
     <w:p>
@@ -156,7 +307,15 @@
     </w:p>
     <w:p>
       <w:r>
-        <w:t>- p.style.color = '#0ff'</w:t>
+        <w:t xml:space="preserve">- </w:t>
+      </w:r>
+      <w:proofErr w:type="spellStart"/>
+      <w:r>
+        <w:t>p.style.color</w:t>
+      </w:r>
+      <w:proofErr w:type="spellEnd"/>
+      <w:r>
+        <w:t xml:space="preserve"> = '#0ff'</w:t>
       </w:r>
     </w:p>
     <w:p>
@@ -166,52 +325,145 @@
     </w:p>
     <w:p>
       <w:r>
-        <w:t>- p.style.bottomBorderColor</w:t>
-      </w:r>
-    </w:p>
-    <w:p>
-      <w:r>
-        <w:t>move UP : parentNode</w:t>
-      </w:r>
-    </w:p>
-    <w:p>
-      <w:r>
-        <w:t>move DOWN : childNode</w:t>
-      </w:r>
-    </w:p>
-    <w:p>
-      <w:r>
-        <w:t>move SIDEWARDS : nextSibling // previousSibling</w:t>
-      </w:r>
-    </w:p>
-    <w:p>
-      <w:r>
-        <w:t>whitespaces are read as text</w:t>
-      </w:r>
-    </w:p>
-    <w:p>
-      <w:r>
-        <w:t>comments are read as comments</w:t>
-      </w:r>
-    </w:p>
-    <w:p>
-      <w:r>
-        <w:t>- document.body.childNodes - return everything (i.e. element, comment, whitepace)</w:t>
-      </w:r>
-    </w:p>
-    <w:p>
-      <w:r>
-        <w:t>- document.body.children - only returns elements</w:t>
-      </w:r>
-    </w:p>
-    <w:p>
-      <w:r>
-        <w:t>- document.body.parentNode - always returns the parent</w:t>
-      </w:r>
-    </w:p>
-    <w:p>
-      <w:r>
-        <w:t>- document.body.parentElement - can return null</w:t>
+        <w:t xml:space="preserve">- </w:t>
+      </w:r>
+      <w:proofErr w:type="spellStart"/>
+      <w:r>
+        <w:t>p.style.bottomBorderColor</w:t>
+      </w:r>
+      <w:proofErr w:type="spellEnd"/>
+    </w:p>
+    <w:p>
+      <w:proofErr w:type="gramStart"/>
+      <w:r>
+        <w:t>move</w:t>
+      </w:r>
+      <w:proofErr w:type="gramEnd"/>
+      <w:r>
+        <w:t xml:space="preserve"> UP : </w:t>
+      </w:r>
+      <w:proofErr w:type="spellStart"/>
+      <w:r>
+        <w:t>parentNode</w:t>
+      </w:r>
+      <w:proofErr w:type="spellEnd"/>
+    </w:p>
+    <w:p>
+      <w:proofErr w:type="gramStart"/>
+      <w:r>
+        <w:t>move</w:t>
+      </w:r>
+      <w:proofErr w:type="gramEnd"/>
+      <w:r>
+        <w:t xml:space="preserve"> DOWN : </w:t>
+      </w:r>
+      <w:proofErr w:type="spellStart"/>
+      <w:r>
+        <w:t>childNode</w:t>
+      </w:r>
+      <w:proofErr w:type="spellEnd"/>
+    </w:p>
+    <w:p>
+      <w:proofErr w:type="gramStart"/>
+      <w:r>
+        <w:t>move</w:t>
+      </w:r>
+      <w:proofErr w:type="gramEnd"/>
+      <w:r>
+        <w:t xml:space="preserve"> SIDEWARDS : </w:t>
+      </w:r>
+      <w:proofErr w:type="spellStart"/>
+      <w:r>
+        <w:t>nextSibling</w:t>
+      </w:r>
+      <w:proofErr w:type="spellEnd"/>
+      <w:r>
+        <w:t xml:space="preserve"> // </w:t>
+      </w:r>
+      <w:proofErr w:type="spellStart"/>
+      <w:r>
+        <w:t>previousSibling</w:t>
+      </w:r>
+      <w:proofErr w:type="spellEnd"/>
+    </w:p>
+    <w:p>
+      <w:proofErr w:type="gramStart"/>
+      <w:r>
+        <w:t>whitespaces</w:t>
+      </w:r>
+      <w:proofErr w:type="gramEnd"/>
+      <w:r>
+        <w:t xml:space="preserve"> are read as text</w:t>
+      </w:r>
+    </w:p>
+    <w:p>
+      <w:proofErr w:type="gramStart"/>
+      <w:r>
+        <w:t>comments</w:t>
+      </w:r>
+      <w:proofErr w:type="gramEnd"/>
+      <w:r>
+        <w:t xml:space="preserve"> are read as comments</w:t>
+      </w:r>
+    </w:p>
+    <w:p>
+      <w:r>
+        <w:t xml:space="preserve">- </w:t>
+      </w:r>
+      <w:proofErr w:type="spellStart"/>
+      <w:r>
+        <w:t>document.body.childNodes</w:t>
+      </w:r>
+      <w:proofErr w:type="spellEnd"/>
+      <w:r>
+        <w:t xml:space="preserve"> - return everything (i.e. element, comment, </w:t>
+      </w:r>
+      <w:proofErr w:type="spellStart"/>
+      <w:r>
+        <w:t>whitepace</w:t>
+      </w:r>
+      <w:proofErr w:type="spellEnd"/>
+      <w:r>
+        <w:t>)</w:t>
+      </w:r>
+    </w:p>
+    <w:p>
+      <w:r>
+        <w:t xml:space="preserve">- </w:t>
+      </w:r>
+      <w:proofErr w:type="spellStart"/>
+      <w:r>
+        <w:t>document.body.children</w:t>
+      </w:r>
+      <w:proofErr w:type="spellEnd"/>
+      <w:r>
+        <w:t xml:space="preserve"> - only returns elements</w:t>
+      </w:r>
+    </w:p>
+    <w:p>
+      <w:r>
+        <w:t xml:space="preserve">- </w:t>
+      </w:r>
+      <w:proofErr w:type="spellStart"/>
+      <w:r>
+        <w:t>document.body.parentNode</w:t>
+      </w:r>
+      <w:proofErr w:type="spellEnd"/>
+      <w:r>
+        <w:t xml:space="preserve"> - always returns the parent</w:t>
+      </w:r>
+    </w:p>
+    <w:p>
+      <w:r>
+        <w:t xml:space="preserve">- </w:t>
+      </w:r>
+      <w:proofErr w:type="spellStart"/>
+      <w:r>
+        <w:t>document.body.parentElement</w:t>
+      </w:r>
+      <w:proofErr w:type="spellEnd"/>
+      <w:r>
+        <w:t xml:space="preserve"> - can return null</w:t>
       </w:r>
     </w:p>
     <w:p/>
@@ -219,14 +471,21 @@
     <w:p/>
     <w:p>
       <w:r>
-        <w:t>- p.innerHTML</w:t>
-      </w:r>
-    </w:p>
-    <w:p>
+        <w:t xml:space="preserve">- </w:t>
+      </w:r>
+      <w:proofErr w:type="spellStart"/>
+      <w:r>
+        <w:t>p.innerHTML</w:t>
+      </w:r>
+      <w:proofErr w:type="spellEnd"/>
+    </w:p>
+    <w:p>
+      <w:proofErr w:type="gramStart"/>
       <w:r>
         <w:lastRenderedPageBreak/>
         <w:t>insert</w:t>
       </w:r>
+      <w:proofErr w:type="gramEnd"/>
       <w:r>
         <w:tab/>
         <w:t>\</w:t>
@@ -252,9 +511,11 @@
       </w:r>
     </w:p>
     <w:p>
+      <w:proofErr w:type="gramStart"/>
       <w:r>
         <w:t>replace</w:t>
       </w:r>
+      <w:proofErr w:type="gramEnd"/>
       <w:r>
         <w:tab/>
         <w:t>/</w:t>
@@ -272,7 +533,20 @@
     </w:p>
     <w:p>
       <w:r>
-        <w:t>- h1 = document.createElement('h1')</w:t>
+        <w:t xml:space="preserve">- h1 = </w:t>
+      </w:r>
+      <w:proofErr w:type="spellStart"/>
+      <w:proofErr w:type="gramStart"/>
+      <w:r>
+        <w:t>document.createElement</w:t>
+      </w:r>
+      <w:proofErr w:type="spellEnd"/>
+      <w:r>
+        <w:t>(</w:t>
+      </w:r>
+      <w:proofErr w:type="gramEnd"/>
+      <w:r>
+        <w:t>'h1')</w:t>
       </w:r>
     </w:p>
     <w:p>
@@ -282,7 +556,20 @@
     </w:p>
     <w:p>
       <w:r>
-        <w:t>- document.body.appendChild(h1)</w:t>
+        <w:t xml:space="preserve">- </w:t>
+      </w:r>
+      <w:proofErr w:type="spellStart"/>
+      <w:proofErr w:type="gramStart"/>
+      <w:r>
+        <w:t>document.body.appendChild</w:t>
+      </w:r>
+      <w:proofErr w:type="spellEnd"/>
+      <w:r>
+        <w:t>(</w:t>
+      </w:r>
+      <w:proofErr w:type="gramEnd"/>
+      <w:r>
+        <w:t>h1)</w:t>
       </w:r>
     </w:p>
     <w:p>
@@ -292,37 +579,116 @@
     </w:p>
     <w:p>
       <w:r>
-        <w:t>- t = document.createTextNode('hi')</w:t>
-      </w:r>
-    </w:p>
-    <w:p>
-      <w:r>
-        <w:t>- h1.appendChild(+)</w:t>
-      </w:r>
-    </w:p>
-    <w:p>
-      <w:r>
-        <w:t>- t2.document.createTextNode('hello')</w:t>
-      </w:r>
-    </w:p>
-    <w:p>
-      <w:r>
-        <w:t>- h1.insertBefore(t2, +)</w:t>
-      </w:r>
-    </w:p>
-    <w:p>
-      <w:r>
-        <w:t>- var t3 = document.createTextNode('pamalit')</w:t>
-      </w:r>
-    </w:p>
-    <w:p>
-      <w:r>
-        <w:t>- h1.replaceChild(t3, t)</w:t>
-      </w:r>
-    </w:p>
-    <w:p>
-      <w:r>
-        <w:t>- h1.removeChild(t2)</w:t>
+        <w:t xml:space="preserve">- t = </w:t>
+      </w:r>
+      <w:proofErr w:type="spellStart"/>
+      <w:proofErr w:type="gramStart"/>
+      <w:r>
+        <w:t>document.createTextNode</w:t>
+      </w:r>
+      <w:proofErr w:type="spellEnd"/>
+      <w:r>
+        <w:t>(</w:t>
+      </w:r>
+      <w:proofErr w:type="gramEnd"/>
+      <w:r>
+        <w:t>'hi')</w:t>
+      </w:r>
+    </w:p>
+    <w:p>
+      <w:r>
+        <w:t xml:space="preserve">- </w:t>
+      </w:r>
+      <w:proofErr w:type="gramStart"/>
+      <w:r>
+        <w:t>h1.appendChild(</w:t>
+      </w:r>
+      <w:proofErr w:type="gramEnd"/>
+      <w:r>
+        <w:t>+)</w:t>
+      </w:r>
+    </w:p>
+    <w:p>
+      <w:r>
+        <w:t xml:space="preserve">- </w:t>
+      </w:r>
+      <w:proofErr w:type="gramStart"/>
+      <w:r>
+        <w:t>t2.document.createTextNode(</w:t>
+      </w:r>
+      <w:proofErr w:type="gramEnd"/>
+      <w:r>
+        <w:t>'hello')</w:t>
+      </w:r>
+    </w:p>
+    <w:p>
+      <w:r>
+        <w:t xml:space="preserve">- </w:t>
+      </w:r>
+      <w:proofErr w:type="gramStart"/>
+      <w:r>
+        <w:t>h1.insertBefore(</w:t>
+      </w:r>
+      <w:proofErr w:type="gramEnd"/>
+      <w:r>
+        <w:t>t2, +)</w:t>
+      </w:r>
+    </w:p>
+    <w:p>
+      <w:r>
+        <w:t xml:space="preserve">- </w:t>
+      </w:r>
+      <w:proofErr w:type="spellStart"/>
+      <w:proofErr w:type="gramStart"/>
+      <w:r>
+        <w:t>var</w:t>
+      </w:r>
+      <w:proofErr w:type="spellEnd"/>
+      <w:proofErr w:type="gramEnd"/>
+      <w:r>
+        <w:t xml:space="preserve"> t3 = </w:t>
+      </w:r>
+      <w:proofErr w:type="spellStart"/>
+      <w:r>
+        <w:t>document.createTextNode</w:t>
+      </w:r>
+      <w:proofErr w:type="spellEnd"/>
+      <w:r>
+        <w:t>('</w:t>
+      </w:r>
+      <w:proofErr w:type="spellStart"/>
+      <w:r>
+        <w:t>pamalit</w:t>
+      </w:r>
+      <w:proofErr w:type="spellEnd"/>
+      <w:r>
+        <w:t>')</w:t>
+      </w:r>
+    </w:p>
+    <w:p>
+      <w:r>
+        <w:t xml:space="preserve">- </w:t>
+      </w:r>
+      <w:proofErr w:type="gramStart"/>
+      <w:r>
+        <w:t>h1.replaceChild(</w:t>
+      </w:r>
+      <w:proofErr w:type="gramEnd"/>
+      <w:r>
+        <w:t>t3, t)</w:t>
+      </w:r>
+    </w:p>
+    <w:p>
+      <w:r>
+        <w:t xml:space="preserve">- </w:t>
+      </w:r>
+      <w:proofErr w:type="gramStart"/>
+      <w:r>
+        <w:t>h1.removeChild(</w:t>
+      </w:r>
+      <w:proofErr w:type="gramEnd"/>
+      <w:r>
+        <w:t>t2)</w:t>
       </w:r>
     </w:p>
     <w:p>
@@ -332,12 +698,38 @@
     </w:p>
     <w:p>
       <w:r>
-        <w:t>- h2 = h1.cloneNode(true)</w:t>
-      </w:r>
-    </w:p>
-    <w:p>
-      <w:r>
-        <w:t>- var b = document.body.cloneNode(true)</w:t>
+        <w:t xml:space="preserve">- h2 = </w:t>
+      </w:r>
+      <w:proofErr w:type="gramStart"/>
+      <w:r>
+        <w:t>h1.cloneNode(</w:t>
+      </w:r>
+      <w:proofErr w:type="gramEnd"/>
+      <w:r>
+        <w:t>true)</w:t>
+      </w:r>
+    </w:p>
+    <w:p>
+      <w:r>
+        <w:t xml:space="preserve">- </w:t>
+      </w:r>
+      <w:proofErr w:type="spellStart"/>
+      <w:proofErr w:type="gramStart"/>
+      <w:r>
+        <w:t>var</w:t>
+      </w:r>
+      <w:proofErr w:type="spellEnd"/>
+      <w:proofErr w:type="gramEnd"/>
+      <w:r>
+        <w:t xml:space="preserve"> b = </w:t>
+      </w:r>
+      <w:proofErr w:type="spellStart"/>
+      <w:r>
+        <w:t>document.body.cloneNode</w:t>
+      </w:r>
+      <w:proofErr w:type="spellEnd"/>
+      <w:r>
+        <w:t>(true)</w:t>
       </w:r>
     </w:p>
     <w:p>
@@ -347,22 +739,51 @@
     </w:p>
     <w:p>
       <w:r>
-        <w:t>- b</w:t>
-      </w:r>
-    </w:p>
-    <w:p>
-      <w:r>
-        <w:t>RESULT: &lt;body&gt;..&lt;/body&gt; ~entire body</w:t>
-      </w:r>
-    </w:p>
-    <w:p>
-      <w:r>
-        <w:t>- document.importNode (similar to clone)</w:t>
-      </w:r>
-    </w:p>
-    <w:p>
-      <w:r>
-        <w:t>- document.adoptNode (transfer nodes, original disappears)</w:t>
+        <w:t xml:space="preserve">- </w:t>
+      </w:r>
+      <w:proofErr w:type="gramStart"/>
+      <w:r>
+        <w:t>b</w:t>
+      </w:r>
+      <w:proofErr w:type="gramEnd"/>
+    </w:p>
+    <w:p>
+      <w:r>
+        <w:t>RESULT: &lt;body&gt;</w:t>
+      </w:r>
+      <w:proofErr w:type="gramStart"/>
+      <w:r>
+        <w:t>..</w:t>
+      </w:r>
+      <w:proofErr w:type="gramEnd"/>
+      <w:r>
+        <w:t>&lt;/body&gt; ~entire body</w:t>
+      </w:r>
+    </w:p>
+    <w:p>
+      <w:r>
+        <w:t xml:space="preserve">- </w:t>
+      </w:r>
+      <w:proofErr w:type="spellStart"/>
+      <w:r>
+        <w:t>document.importNode</w:t>
+      </w:r>
+      <w:proofErr w:type="spellEnd"/>
+      <w:r>
+        <w:t xml:space="preserve"> (similar to clone)</w:t>
+      </w:r>
+    </w:p>
+    <w:p>
+      <w:r>
+        <w:t xml:space="preserve">- </w:t>
+      </w:r>
+      <w:proofErr w:type="spellStart"/>
+      <w:r>
+        <w:t>document.adoptNode</w:t>
+      </w:r>
+      <w:proofErr w:type="spellEnd"/>
+      <w:r>
+        <w:t xml:space="preserve"> (transfer nodes, original disappears)</w:t>
       </w:r>
     </w:p>
     <w:p/>
@@ -373,22 +794,50 @@
       </w:r>
       <w:r>
         <w:br/>
-        <w:t>programmatic constructs (javaScript)</w:t>
+        <w:t>programmatic constructs (</w:t>
+      </w:r>
+      <w:proofErr w:type="spellStart"/>
+      <w:r>
+        <w:t>javaScript</w:t>
+      </w:r>
+      <w:proofErr w:type="spellEnd"/>
+      <w:r>
+        <w:t>)</w:t>
       </w:r>
       <w:r>
         <w:br/>
       </w:r>
       <w:r>
         <w:lastRenderedPageBreak/>
-        <w:t>- DOM is NOT a part of javaScript</w:t>
-      </w:r>
+        <w:t xml:space="preserve">- DOM is NOT a part of </w:t>
+      </w:r>
+      <w:proofErr w:type="spellStart"/>
+      <w:r>
+        <w:t>javaScript</w:t>
+      </w:r>
+      <w:proofErr w:type="spellEnd"/>
       <w:r>
         <w:br/>
         <w:t>functionalities:</w:t>
       </w:r>
       <w:r>
         <w:br/>
-        <w:t>Javascript is an impeerative programming language</w:t>
+      </w:r>
+      <w:proofErr w:type="spellStart"/>
+      <w:r>
+        <w:t>Javascript</w:t>
+      </w:r>
+      <w:proofErr w:type="spellEnd"/>
+      <w:r>
+        <w:t xml:space="preserve"> is an </w:t>
+      </w:r>
+      <w:proofErr w:type="spellStart"/>
+      <w:r>
+        <w:t>impeerative</w:t>
+      </w:r>
+      <w:proofErr w:type="spellEnd"/>
+      <w:r>
+        <w:t xml:space="preserve"> programming language</w:t>
       </w:r>
       <w:r>
         <w:br/>
@@ -396,11 +845,27 @@
       </w:r>
       <w:r>
         <w:br/>
-        <w:t>&gt; var a = 100</w:t>
-      </w:r>
-      <w:r>
-        <w:br/>
-        <w:t>&gt; typeOF a</w:t>
+        <w:t xml:space="preserve">&gt; </w:t>
+      </w:r>
+      <w:proofErr w:type="spellStart"/>
+      <w:r>
+        <w:t>var</w:t>
+      </w:r>
+      <w:proofErr w:type="spellEnd"/>
+      <w:r>
+        <w:t xml:space="preserve"> a = 100</w:t>
+      </w:r>
+      <w:r>
+        <w:br/>
+        <w:t xml:space="preserve">&gt; </w:t>
+      </w:r>
+      <w:proofErr w:type="spellStart"/>
+      <w:r>
+        <w:t>typeOF</w:t>
+      </w:r>
+      <w:proofErr w:type="spellEnd"/>
+      <w:r>
+        <w:t xml:space="preserve"> a</w:t>
       </w:r>
       <w:r>
         <w:br/>
@@ -420,11 +885,27 @@
       </w:r>
       <w:r>
         <w:br/>
-        <w:t xml:space="preserve">a. var </w:t>
-      </w:r>
-      <w:r>
-        <w:tab/>
-        <w:t>- variables with a 'var' keyword becomes a global variable</w:t>
+        <w:t xml:space="preserve">a. </w:t>
+      </w:r>
+      <w:proofErr w:type="spellStart"/>
+      <w:r>
+        <w:t>var</w:t>
+      </w:r>
+      <w:proofErr w:type="spellEnd"/>
+      <w:r>
+        <w:t xml:space="preserve"> </w:t>
+      </w:r>
+      <w:r>
+        <w:tab/>
+        <w:t>- variables with a '</w:t>
+      </w:r>
+      <w:proofErr w:type="spellStart"/>
+      <w:r>
+        <w:t>var</w:t>
+      </w:r>
+      <w:proofErr w:type="spellEnd"/>
+      <w:r>
+        <w:t>' keyword becomes a global variable</w:t>
       </w:r>
       <w:r>
         <w:br/>
@@ -442,21 +923,53 @@
       </w:r>
       <w:r>
         <w:tab/>
-        <w:t>- veriable is NOT associated w/ windows -&gt; for (int i){}</w:t>
-      </w:r>
-      <w:r>
-        <w:br/>
-        <w:t>c. const - new values can  NOT be changed</w:t>
-      </w:r>
-      <w:r>
-        <w:br/>
-      </w:r>
-      <w:r>
-        <w:tab/>
-      </w:r>
-      <w:r>
-        <w:tab/>
-        <w:t>- doesn't introduct a global property of the variable</w:t>
+        <w:t xml:space="preserve">- </w:t>
+      </w:r>
+      <w:proofErr w:type="spellStart"/>
+      <w:r>
+        <w:t>veriable</w:t>
+      </w:r>
+      <w:proofErr w:type="spellEnd"/>
+      <w:r>
+        <w:t xml:space="preserve"> is NOT associated w/ windows -&gt; for (</w:t>
+      </w:r>
+      <w:proofErr w:type="spellStart"/>
+      <w:r>
+        <w:t>int</w:t>
+      </w:r>
+      <w:proofErr w:type="spellEnd"/>
+      <w:r>
+        <w:t xml:space="preserve"> i){}</w:t>
+      </w:r>
+      <w:r>
+        <w:br/>
+        <w:t xml:space="preserve">c. </w:t>
+      </w:r>
+      <w:proofErr w:type="spellStart"/>
+      <w:r>
+        <w:t>const</w:t>
+      </w:r>
+      <w:proofErr w:type="spellEnd"/>
+      <w:r>
+        <w:t xml:space="preserve"> - new values can  NOT be changed</w:t>
+      </w:r>
+      <w:r>
+        <w:br/>
+      </w:r>
+      <w:r>
+        <w:tab/>
+      </w:r>
+      <w:r>
+        <w:tab/>
+        <w:t xml:space="preserve">- doesn't </w:t>
+      </w:r>
+      <w:proofErr w:type="spellStart"/>
+      <w:r>
+        <w:t>introduct</w:t>
+      </w:r>
+      <w:proofErr w:type="spellEnd"/>
+      <w:r>
+        <w:t xml:space="preserve"> a global property of the variable</w:t>
       </w:r>
       <w:r>
         <w:br/>
@@ -478,8 +991,12 @@
       </w:r>
       <w:r>
         <w:tab/>
+      </w:r>
+      <w:proofErr w:type="spellStart"/>
+      <w:r>
         <w:t>window.a</w:t>
       </w:r>
+      <w:proofErr w:type="spellEnd"/>
       <w:r>
         <w:br/>
       </w:r>
@@ -493,7 +1010,14 @@
       </w:r>
       <w:r>
         <w:br/>
-        <w:t>var a = 10;</w:t>
+      </w:r>
+      <w:proofErr w:type="spellStart"/>
+      <w:r>
+        <w:t>var</w:t>
+      </w:r>
+      <w:proofErr w:type="spellEnd"/>
+      <w:r>
+        <w:t xml:space="preserve"> a = 10;</w:t>
       </w:r>
       <w:r>
         <w:br/>
@@ -504,7 +1028,14 @@
       </w:r>
       <w:r>
         <w:tab/>
-        <w:t>var a = 20;</w:t>
+      </w:r>
+      <w:proofErr w:type="spellStart"/>
+      <w:r>
+        <w:t>var</w:t>
+      </w:r>
+      <w:proofErr w:type="spellEnd"/>
+      <w:r>
+        <w:t xml:space="preserve"> a = 20;</w:t>
       </w:r>
       <w:r>
         <w:br/>
@@ -525,7 +1056,14 @@
       </w:r>
       <w:r>
         <w:tab/>
-        <w:t>var a = 30;</w:t>
+      </w:r>
+      <w:proofErr w:type="spellStart"/>
+      <w:r>
+        <w:t>var</w:t>
+      </w:r>
+      <w:proofErr w:type="spellEnd"/>
+      <w:r>
+        <w:t xml:space="preserve"> a = 30;</w:t>
       </w:r>
       <w:r>
         <w:br/>
@@ -594,9 +1132,14 @@
       </w:r>
     </w:p>
     <w:p>
+      <w:proofErr w:type="gramStart"/>
       <w:r>
         <w:lastRenderedPageBreak/>
-        <w:t>let a = 10;</w:t>
+        <w:t>let</w:t>
+      </w:r>
+      <w:proofErr w:type="gramEnd"/>
+      <w:r>
+        <w:t xml:space="preserve"> a = 10;</w:t>
       </w:r>
       <w:r>
         <w:br/>
@@ -665,8 +1208,13 @@
       <w:pPr>
         <w:ind w:left="720" w:hanging="720"/>
       </w:pPr>
-      <w:r>
-        <w:t>f():</w:t>
+      <w:proofErr w:type="gramStart"/>
+      <w:r>
+        <w:t>f(</w:t>
+      </w:r>
+      <w:proofErr w:type="gramEnd"/>
+      <w:r>
+        <w:t>):</w:t>
       </w:r>
       <w:r>
         <w:tab/>
@@ -690,25 +1238,53 @@
       </w:r>
     </w:p>
     <w:p>
-      <w:r>
-        <w:t>const a = 10;</w:t>
-      </w:r>
-    </w:p>
-    <w:p>
-      <w:r>
-        <w:t>function f(){</w:t>
-      </w:r>
-    </w:p>
-    <w:p>
-      <w:r>
-        <w:tab/>
-        <w:t>const a = 20;</w:t>
-      </w:r>
-    </w:p>
-    <w:p>
-      <w:r>
-        <w:tab/>
-        <w:t>console.log(a);</w:t>
+      <w:proofErr w:type="spellStart"/>
+      <w:proofErr w:type="gramStart"/>
+      <w:r>
+        <w:t>const</w:t>
+      </w:r>
+      <w:proofErr w:type="spellEnd"/>
+      <w:proofErr w:type="gramEnd"/>
+      <w:r>
+        <w:t xml:space="preserve"> a = 10;</w:t>
+      </w:r>
+    </w:p>
+    <w:p>
+      <w:proofErr w:type="gramStart"/>
+      <w:r>
+        <w:t>function</w:t>
+      </w:r>
+      <w:proofErr w:type="gramEnd"/>
+      <w:r>
+        <w:t xml:space="preserve"> f(){</w:t>
+      </w:r>
+    </w:p>
+    <w:p>
+      <w:r>
+        <w:tab/>
+      </w:r>
+      <w:proofErr w:type="spellStart"/>
+      <w:proofErr w:type="gramStart"/>
+      <w:r>
+        <w:t>const</w:t>
+      </w:r>
+      <w:proofErr w:type="spellEnd"/>
+      <w:proofErr w:type="gramEnd"/>
+      <w:r>
+        <w:t xml:space="preserve"> a = 20;</w:t>
+      </w:r>
+    </w:p>
+    <w:p>
+      <w:r>
+        <w:tab/>
+      </w:r>
+      <w:proofErr w:type="gramStart"/>
+      <w:r>
+        <w:t>console.log(</w:t>
+      </w:r>
+      <w:proofErr w:type="gramEnd"/>
+      <w:r>
+        <w:t>a);</w:t>
       </w:r>
     </w:p>
     <w:p>
@@ -720,13 +1296,29 @@
     <w:p>
       <w:r>
         <w:tab/>
-        <w:t>const a = 30;</w:t>
-      </w:r>
-    </w:p>
-    <w:p>
-      <w:r>
-        <w:tab/>
-        <w:t>console.log(a);</w:t>
+      </w:r>
+      <w:proofErr w:type="spellStart"/>
+      <w:proofErr w:type="gramStart"/>
+      <w:r>
+        <w:t>const</w:t>
+      </w:r>
+      <w:proofErr w:type="spellEnd"/>
+      <w:proofErr w:type="gramEnd"/>
+      <w:r>
+        <w:t xml:space="preserve"> a = 30;</w:t>
+      </w:r>
+    </w:p>
+    <w:p>
+      <w:r>
+        <w:tab/>
+      </w:r>
+      <w:proofErr w:type="gramStart"/>
+      <w:r>
+        <w:t>console.log(</w:t>
+      </w:r>
+      <w:proofErr w:type="gramEnd"/>
+      <w:r>
+        <w:t>a);</w:t>
       </w:r>
     </w:p>
     <w:p>
@@ -738,7 +1330,14 @@
     <w:p>
       <w:r>
         <w:tab/>
-        <w:t>console.log(a);</w:t>
+      </w:r>
+      <w:proofErr w:type="gramStart"/>
+      <w:r>
+        <w:t>console.log(</w:t>
+      </w:r>
+      <w:proofErr w:type="gramEnd"/>
+      <w:r>
+        <w:t>a);</w:t>
       </w:r>
     </w:p>
     <w:p>
@@ -752,8 +1351,13 @@
       </w:r>
     </w:p>
     <w:p>
-      <w:r>
-        <w:t>f():</w:t>
+      <w:proofErr w:type="gramStart"/>
+      <w:r>
+        <w:t>f(</w:t>
+      </w:r>
+      <w:proofErr w:type="gramEnd"/>
+      <w:r>
+        <w:t>):</w:t>
       </w:r>
       <w:r>
         <w:tab/>
@@ -791,7 +1395,15 @@
       </w:r>
       <w:r>
         <w:br/>
-        <w:t>A. SIMPLE/PRMITIVE</w:t>
+        <w:t>A. SIMPLE/PR</w:t>
+      </w:r>
+      <w:r>
+        <w:t>I</w:t>
+      </w:r>
+      <w:bookmarkStart w:id="0" w:name="_GoBack"/>
+      <w:bookmarkEnd w:id="0"/>
+      <w:r>
+        <w:t>MITIVE</w:t>
       </w:r>
       <w:r>
         <w:br/>
@@ -803,7 +1415,15 @@
       </w:r>
       <w:r>
         <w:br/>
-        <w:t>- boolean - for controlling conditional statements</w:t>
+        <w:t xml:space="preserve">- </w:t>
+      </w:r>
+      <w:proofErr w:type="spellStart"/>
+      <w:r>
+        <w:t>boolean</w:t>
+      </w:r>
+      <w:proofErr w:type="spellEnd"/>
+      <w:r>
+        <w:t xml:space="preserve"> - for controlling conditional statements</w:t>
       </w:r>
       <w:r>
         <w:br/>
@@ -815,11 +1435,34 @@
       </w:r>
       <w:r>
         <w:br/>
-        <w:t>typeof b (RESULT: "boolean")</w:t>
-      </w:r>
-      <w:r>
-        <w:br/>
-        <w:t>'falsy' - undefined is false (values not defined)</w:t>
+      </w:r>
+      <w:proofErr w:type="spellStart"/>
+      <w:r>
+        <w:t>typeof</w:t>
+      </w:r>
+      <w:proofErr w:type="spellEnd"/>
+      <w:r>
+        <w:t xml:space="preserve"> b (RESULT: "</w:t>
+      </w:r>
+      <w:proofErr w:type="spellStart"/>
+      <w:r>
+        <w:t>boolean</w:t>
+      </w:r>
+      <w:proofErr w:type="spellEnd"/>
+      <w:r>
+        <w:t>")</w:t>
+      </w:r>
+      <w:r>
+        <w:br/>
+        <w:t>'</w:t>
+      </w:r>
+      <w:proofErr w:type="spellStart"/>
+      <w:r>
+        <w:t>falsy</w:t>
+      </w:r>
+      <w:proofErr w:type="spellEnd"/>
+      <w:r>
+        <w:t>' - undefined is false (values not defined)</w:t>
       </w:r>
       <w:r>
         <w:br/>
@@ -833,7 +1476,15 @@
       </w:r>
       <w:r>
         <w:br/>
-        <w:t>'truey' - example is String 'hello' (null values are false)</w:t>
+        <w:t>'</w:t>
+      </w:r>
+      <w:proofErr w:type="spellStart"/>
+      <w:r>
+        <w:t>truey</w:t>
+      </w:r>
+      <w:proofErr w:type="spellEnd"/>
+      <w:r>
+        <w:t>' - example is String 'hello' (null values are false)</w:t>
       </w:r>
       <w:r>
         <w:br/>
@@ -887,7 +1538,15 @@
       </w:r>
       <w:r>
         <w:tab/>
-        <w:t>- alwars floating point division</w:t>
+        <w:t xml:space="preserve">- </w:t>
+      </w:r>
+      <w:proofErr w:type="spellStart"/>
+      <w:r>
+        <w:t>alwars</w:t>
+      </w:r>
+      <w:proofErr w:type="spellEnd"/>
+      <w:r>
+        <w:t xml:space="preserve"> floating point division</w:t>
       </w:r>
       <w:r>
         <w:br/>
@@ -912,7 +1571,31 @@
       </w:r>
       <w:r>
         <w:tab/>
-        <w:t>"cam't", 'can't', 'abc", "def', 'can\'t' -&gt; RESULT: "can't"</w:t>
+        <w:t>"</w:t>
+      </w:r>
+      <w:proofErr w:type="spellStart"/>
+      <w:r>
+        <w:t>cam't</w:t>
+      </w:r>
+      <w:proofErr w:type="spellEnd"/>
+      <w:r>
+        <w:t>", 'can't', '</w:t>
+      </w:r>
+      <w:proofErr w:type="spellStart"/>
+      <w:r>
+        <w:t>abc</w:t>
+      </w:r>
+      <w:proofErr w:type="spellEnd"/>
+      <w:r>
+        <w:t>", "</w:t>
+      </w:r>
+      <w:proofErr w:type="spellStart"/>
+      <w:r>
+        <w:t>def</w:t>
+      </w:r>
+      <w:proofErr w:type="spellEnd"/>
+      <w:r>
+        <w:t>', 'can\'t' -&gt; RESULT: "can't"</w:t>
       </w:r>
       <w:r>
         <w:tab/>
@@ -927,33 +1610,49 @@
       </w:r>
       <w:r>
         <w:tab/>
-        <w:t>'abc</w:t>
-      </w:r>
-      <w:r>
-        <w:br/>
-      </w:r>
-      <w:r>
-        <w:tab/>
-      </w:r>
-      <w:r>
-        <w:tab/>
-      </w:r>
-      <w:r>
-        <w:tab/>
+        <w:t>'</w:t>
+      </w:r>
+      <w:proofErr w:type="spellStart"/>
+      <w:r>
+        <w:t>abc</w:t>
+      </w:r>
+      <w:proofErr w:type="spellEnd"/>
+      <w:r>
+        <w:br/>
+      </w:r>
+      <w:r>
+        <w:tab/>
+      </w:r>
+      <w:r>
+        <w:tab/>
+      </w:r>
+      <w:r>
+        <w:tab/>
+      </w:r>
+      <w:proofErr w:type="spellStart"/>
+      <w:r>
         <w:t>def</w:t>
       </w:r>
-      <w:r>
-        <w:br/>
-      </w:r>
-      <w:r>
-        <w:tab/>
-      </w:r>
-      <w:r>
-        <w:tab/>
-      </w:r>
-      <w:r>
-        <w:tab/>
-        <w:t>ghi' -&gt; back pick(?)</w:t>
+      <w:proofErr w:type="spellEnd"/>
+      <w:r>
+        <w:br/>
+      </w:r>
+      <w:r>
+        <w:tab/>
+      </w:r>
+      <w:r>
+        <w:tab/>
+      </w:r>
+      <w:r>
+        <w:tab/>
+      </w:r>
+      <w:proofErr w:type="spellStart"/>
+      <w:r>
+        <w:t>ghi</w:t>
+      </w:r>
+      <w:proofErr w:type="spellEnd"/>
+      <w:r>
+        <w:t>' -&gt; back pick(?)</w:t>
       </w:r>
       <w:r>
         <w:br/>
@@ -970,45 +1669,63 @@
       </w:r>
       <w:r>
         <w:tab/>
-        <w:t>"abc</w:t>
-      </w:r>
-      <w:r>
-        <w:br/>
-      </w:r>
-      <w:r>
-        <w:tab/>
-      </w:r>
-      <w:r>
-        <w:tab/>
-      </w:r>
-      <w:r>
-        <w:tab/>
-      </w:r>
-      <w:r>
-        <w:tab/>
-      </w:r>
-      <w:r>
-        <w:tab/>
+        <w:t>"</w:t>
+      </w:r>
+      <w:proofErr w:type="spellStart"/>
+      <w:r>
+        <w:t>abc</w:t>
+      </w:r>
+      <w:proofErr w:type="spellEnd"/>
+      <w:r>
+        <w:br/>
+      </w:r>
+      <w:r>
+        <w:tab/>
+      </w:r>
+      <w:r>
+        <w:tab/>
+      </w:r>
+      <w:r>
+        <w:tab/>
+      </w:r>
+      <w:r>
+        <w:tab/>
+      </w:r>
+      <w:r>
+        <w:tab/>
+      </w:r>
+      <w:proofErr w:type="spellStart"/>
+      <w:proofErr w:type="gramStart"/>
+      <w:r>
         <w:t>def</w:t>
       </w:r>
-      <w:r>
-        <w:br/>
-      </w:r>
-      <w:r>
-        <w:tab/>
-      </w:r>
-      <w:r>
-        <w:tab/>
-      </w:r>
-      <w:r>
-        <w:tab/>
-      </w:r>
-      <w:r>
-        <w:tab/>
-      </w:r>
-      <w:r>
-        <w:tab/>
-        <w:t>ghi"</w:t>
+      <w:proofErr w:type="spellEnd"/>
+      <w:proofErr w:type="gramEnd"/>
+      <w:r>
+        <w:br/>
+      </w:r>
+      <w:r>
+        <w:tab/>
+      </w:r>
+      <w:r>
+        <w:tab/>
+      </w:r>
+      <w:r>
+        <w:tab/>
+      </w:r>
+      <w:r>
+        <w:tab/>
+      </w:r>
+      <w:r>
+        <w:tab/>
+      </w:r>
+      <w:proofErr w:type="spellStart"/>
+      <w:r>
+        <w:t>ghi</w:t>
+      </w:r>
+      <w:proofErr w:type="spellEnd"/>
+      <w:r>
+        <w:t>"</w:t>
       </w:r>
       <w:r>
         <w:br/>
@@ -1113,34 +1830,92 @@
       </w:r>
       <w:r>
         <w:br/>
-        <w:t>B.</w:t>
-      </w:r>
+        <w:t>B</w:t>
+      </w:r>
+      <w:proofErr w:type="gramStart"/>
+      <w:r>
+        <w:t>.</w:t>
+      </w:r>
+      <w:proofErr w:type="gramEnd"/>
       <w:r>
         <w:br/>
         <w:t>- standard/core objects (structure types)</w:t>
       </w:r>
       <w:r>
         <w:br/>
-        <w:t>Array, Boolean, Date, Error, Function, JSON, Math, Number, Object, RegExp, String, Set, WeakMap, Weakest</w:t>
+        <w:t xml:space="preserve">Array, Boolean, Date, Error, Function, JSON, Math, Number, Object, </w:t>
+      </w:r>
+      <w:proofErr w:type="spellStart"/>
+      <w:r>
+        <w:t>RegExp</w:t>
+      </w:r>
+      <w:proofErr w:type="spellEnd"/>
+      <w:r>
+        <w:t xml:space="preserve">, String, Set, </w:t>
+      </w:r>
+      <w:proofErr w:type="spellStart"/>
+      <w:r>
+        <w:t>WeakMap</w:t>
+      </w:r>
+      <w:proofErr w:type="spellEnd"/>
+      <w:r>
+        <w:t>, Weakest</w:t>
       </w:r>
       <w:r>
         <w:br/>
         <w:t xml:space="preserve">* in </w:t>
       </w:r>
-      <w:r>
-        <w:t>js, everything is an object (?)</w:t>
-      </w:r>
-      <w:r>
-        <w:br/>
-        <w:t>'hello'.length &gt;&gt; 5</w:t>
-      </w:r>
-      <w:r>
-        <w:br/>
-        <w:t>'hello'.toUpperCase &gt;&gt; "HELLO"</w:t>
-      </w:r>
-      <w:r>
-        <w:br/>
-        <w:t>'hello.substr(2) &gt;&gt; "llo"</w:t>
+      <w:proofErr w:type="spellStart"/>
+      <w:r>
+        <w:t>js</w:t>
+      </w:r>
+      <w:proofErr w:type="spellEnd"/>
+      <w:r>
+        <w:t>, everything is an object (?)</w:t>
+      </w:r>
+      <w:r>
+        <w:br/>
+        <w:t>'</w:t>
+      </w:r>
+      <w:proofErr w:type="spellStart"/>
+      <w:r>
+        <w:t>hello'.length</w:t>
+      </w:r>
+      <w:proofErr w:type="spellEnd"/>
+      <w:r>
+        <w:t xml:space="preserve"> &gt;&gt; 5</w:t>
+      </w:r>
+      <w:r>
+        <w:br/>
+        <w:t>'hello'.</w:t>
+      </w:r>
+      <w:proofErr w:type="spellStart"/>
+      <w:r>
+        <w:t>toUpperCase</w:t>
+      </w:r>
+      <w:proofErr w:type="spellEnd"/>
+      <w:r>
+        <w:t xml:space="preserve"> &gt;&gt; "HELLO"</w:t>
+      </w:r>
+      <w:r>
+        <w:br/>
+        <w:t>'</w:t>
+      </w:r>
+      <w:proofErr w:type="spellStart"/>
+      <w:r>
+        <w:t>hello.substr</w:t>
+      </w:r>
+      <w:proofErr w:type="spellEnd"/>
+      <w:r>
+        <w:t>(2) &gt;&gt; "</w:t>
+      </w:r>
+      <w:proofErr w:type="spellStart"/>
+      <w:r>
+        <w:t>llo</w:t>
+      </w:r>
+      <w:proofErr w:type="spellEnd"/>
+      <w:r>
+        <w:t>"</w:t>
       </w:r>
       <w:r>
         <w:br/>
@@ -1162,18 +1937,30 @@
       <w:r>
         <w:br/>
       </w:r>
+      <w:proofErr w:type="spellStart"/>
       <w:r>
         <w:t>Strin</w:t>
       </w:r>
       <w:r>
-        <w:t>g.prototype.reverse = function{</w:t>
-      </w:r>
-      <w:r>
-        <w:br/>
-      </w:r>
-      <w:r>
-        <w:tab/>
-        <w:t>var rev = ' '</w:t>
+        <w:t>g.prototype.reverse</w:t>
+      </w:r>
+      <w:proofErr w:type="spellEnd"/>
+      <w:r>
+        <w:t xml:space="preserve"> = function{</w:t>
+      </w:r>
+      <w:r>
+        <w:br/>
+      </w:r>
+      <w:r>
+        <w:tab/>
+      </w:r>
+      <w:proofErr w:type="spellStart"/>
+      <w:r>
+        <w:t>var</w:t>
+      </w:r>
+      <w:proofErr w:type="spellEnd"/>
+      <w:r>
+        <w:t xml:space="preserve"> rev = ' '</w:t>
       </w:r>
       <w:r>
         <w:br/>
@@ -1183,17 +1970,33 @@
         <w:t>for (let i =</w:t>
       </w:r>
       <w:r>
-        <w:t xml:space="preserve"> this.length - 1; i &gt;= 0; i--){</w:t>
-      </w:r>
-      <w:r>
-        <w:br/>
-      </w:r>
-      <w:r>
-        <w:tab/>
-      </w:r>
-      <w:r>
-        <w:tab/>
-        <w:t>rev += this.charAt(i);</w:t>
+        <w:t xml:space="preserve"> </w:t>
+      </w:r>
+      <w:proofErr w:type="spellStart"/>
+      <w:r>
+        <w:t>this.length</w:t>
+      </w:r>
+      <w:proofErr w:type="spellEnd"/>
+      <w:r>
+        <w:t xml:space="preserve"> - 1; i &gt;= 0; i--){</w:t>
+      </w:r>
+      <w:r>
+        <w:br/>
+      </w:r>
+      <w:r>
+        <w:tab/>
+      </w:r>
+      <w:r>
+        <w:tab/>
+        <w:t xml:space="preserve">rev += </w:t>
+      </w:r>
+      <w:proofErr w:type="spellStart"/>
+      <w:r>
+        <w:t>this.charAt</w:t>
+      </w:r>
+      <w:proofErr w:type="spellEnd"/>
+      <w:r>
+        <w:t>(i);</w:t>
       </w:r>
       <w:r>
         <w:br/>
@@ -1215,21 +2018,54 @@
       </w:r>
       <w:r>
         <w:br/>
-        <w:t>'hello'.reverse()</w:t>
-      </w:r>
-      <w:r>
-        <w:br/>
-        <w:t>RESULT: "olleh"</w:t>
-      </w:r>
-      <w:r>
-        <w:br/>
-        <w:t>Math.Pi &gt;&gt; 3.1415...</w:t>
-      </w:r>
-      <w:r>
-        <w:br/>
-      </w:r>
-      <w:r>
-        <w:t xml:space="preserve">Math.floor(1.2) &gt;&gt; 1 </w:t>
+        <w:t>'</w:t>
+      </w:r>
+      <w:proofErr w:type="spellStart"/>
+      <w:r>
+        <w:t>hello'.reverse</w:t>
+      </w:r>
+      <w:proofErr w:type="spellEnd"/>
+      <w:r>
+        <w:t>()</w:t>
+      </w:r>
+      <w:r>
+        <w:br/>
+        <w:t>RESULT: "</w:t>
+      </w:r>
+      <w:proofErr w:type="spellStart"/>
+      <w:r>
+        <w:t>olleh</w:t>
+      </w:r>
+      <w:proofErr w:type="spellEnd"/>
+      <w:r>
+        <w:t>"</w:t>
+      </w:r>
+      <w:r>
+        <w:br/>
+      </w:r>
+      <w:proofErr w:type="spellStart"/>
+      <w:r>
+        <w:t>Math.Pi</w:t>
+      </w:r>
+      <w:proofErr w:type="spellEnd"/>
+      <w:r>
+        <w:t xml:space="preserve"> &gt;&gt; 3.1415...</w:t>
+      </w:r>
+      <w:r>
+        <w:br/>
+      </w:r>
+      <w:proofErr w:type="spellStart"/>
+      <w:proofErr w:type="gramStart"/>
+      <w:r>
+        <w:t>Math.floor</w:t>
+      </w:r>
+      <w:proofErr w:type="spellEnd"/>
+      <w:r>
+        <w:t>(</w:t>
+      </w:r>
+      <w:proofErr w:type="gramEnd"/>
+      <w:r>
+        <w:t xml:space="preserve">1.2) &gt;&gt; 1 </w:t>
       </w:r>
       <w:r>
         <w:t>(smallest # smaller than 1.2)</w:t>
@@ -1237,15 +2073,27 @@
       <w:r>
         <w:br/>
       </w:r>
-      <w:r>
-        <w:t>Math.ceil(1.2) &gt;&gt;</w:t>
+      <w:proofErr w:type="spellStart"/>
+      <w:r>
+        <w:t>Math.ceil</w:t>
+      </w:r>
+      <w:proofErr w:type="spellEnd"/>
+      <w:r>
+        <w:t>(1.2) &gt;&gt;</w:t>
       </w:r>
       <w:r>
         <w:t xml:space="preserve"> 2 (smallest # larger than 1.2)</w:t>
       </w:r>
       <w:r>
         <w:br/>
-        <w:t>Math.random() &gt;&gt; 0.316549</w:t>
+      </w:r>
+      <w:proofErr w:type="spellStart"/>
+      <w:r>
+        <w:t>Math.random</w:t>
+      </w:r>
+      <w:proofErr w:type="spellEnd"/>
+      <w:r>
+        <w:t>() &gt;&gt; 0.316549</w:t>
       </w:r>
       <w:r>
         <w:br/>
@@ -1262,26 +2110,50 @@
       </w:r>
       <w:r>
         <w:br/>
-        <w:t>d.getHous()</w:t>
-      </w:r>
-      <w:r>
-        <w:br/>
-      </w:r>
+      </w:r>
+      <w:proofErr w:type="spellStart"/>
+      <w:r>
+        <w:t>d.getHous</w:t>
+      </w:r>
+      <w:proofErr w:type="spellEnd"/>
+      <w:r>
+        <w:t>()</w:t>
+      </w:r>
+      <w:r>
+        <w:br/>
+      </w:r>
+      <w:proofErr w:type="spellStart"/>
       <w:r>
         <w:t>d.ge</w:t>
       </w:r>
       <w:r>
-        <w:t>tMonth() - zero based (Jan = 0)</w:t>
-      </w:r>
-      <w:r>
-        <w:br/>
-        <w:t>d.setYear()</w:t>
-      </w:r>
-      <w:r>
-        <w:br/>
-      </w:r>
-      <w:r>
-        <w:t>d.getTime() - milliseconds from January 1, 1970</w:t>
+        <w:t>tMonth</w:t>
+      </w:r>
+      <w:proofErr w:type="spellEnd"/>
+      <w:r>
+        <w:t>() - zero based (Jan = 0)</w:t>
+      </w:r>
+      <w:r>
+        <w:br/>
+      </w:r>
+      <w:proofErr w:type="spellStart"/>
+      <w:r>
+        <w:t>d.setYear</w:t>
+      </w:r>
+      <w:proofErr w:type="spellEnd"/>
+      <w:r>
+        <w:t>()</w:t>
+      </w:r>
+      <w:r>
+        <w:br/>
+      </w:r>
+      <w:proofErr w:type="spellStart"/>
+      <w:r>
+        <w:t>d.getTime</w:t>
+      </w:r>
+      <w:proofErr w:type="spellEnd"/>
+      <w:r>
+        <w:t>() - milliseconds from January 1, 1970</w:t>
       </w:r>
       <w:r>
         <w:br/>
@@ -1341,7 +2213,15 @@
       </w:r>
       <w:r>
         <w:br/>
-        <w:t>ARRAYS - dunamically sized</w:t>
+        <w:t xml:space="preserve">ARRAYS - </w:t>
+      </w:r>
+      <w:proofErr w:type="spellStart"/>
+      <w:r>
+        <w:t>dunamically</w:t>
+      </w:r>
+      <w:proofErr w:type="spellEnd"/>
+      <w:r>
+        <w:t xml:space="preserve"> sized</w:t>
       </w:r>
       <w:r>
         <w:br/>
@@ -1358,7 +2238,22 @@
       </w:r>
       <w:r>
         <w:tab/>
-        <w:t>var emptyArray = new Array();</w:t>
+      </w:r>
+      <w:proofErr w:type="spellStart"/>
+      <w:r>
+        <w:t>var</w:t>
+      </w:r>
+      <w:proofErr w:type="spellEnd"/>
+      <w:r>
+        <w:t xml:space="preserve"> </w:t>
+      </w:r>
+      <w:proofErr w:type="spellStart"/>
+      <w:r>
+        <w:t>emptyArray</w:t>
+      </w:r>
+      <w:proofErr w:type="spellEnd"/>
+      <w:r>
+        <w:t xml:space="preserve"> = new Array();</w:t>
       </w:r>
       <w:r>
         <w:br/>
@@ -1381,7 +2276,22 @@
       </w:r>
       <w:r>
         <w:tab/>
-        <w:t>var alsoEmptyArray = [];</w:t>
+      </w:r>
+      <w:proofErr w:type="spellStart"/>
+      <w:r>
+        <w:t>var</w:t>
+      </w:r>
+      <w:proofErr w:type="spellEnd"/>
+      <w:r>
+        <w:t xml:space="preserve"> </w:t>
+      </w:r>
+      <w:proofErr w:type="spellStart"/>
+      <w:r>
+        <w:t>alsoEmptyArray</w:t>
+      </w:r>
+      <w:proofErr w:type="spellEnd"/>
+      <w:r>
+        <w:t xml:space="preserve"> = [];</w:t>
       </w:r>
       <w:r>
         <w:br/>
@@ -1395,25 +2305,81 @@
       </w:r>
       <w:r>
         <w:br/>
-        <w:t>e.g. var arrayWithLengthFive = new array(5);</w:t>
-      </w:r>
-      <w:r>
-        <w:br/>
-      </w:r>
-      <w:r>
-        <w:tab/>
-        <w:t xml:space="preserve"> var arrayWithOneElementWithValueFive = [5];</w:t>
-      </w:r>
-      <w:r>
-        <w:br/>
-        <w:t>e.g. var mixedElement = [10, true, 'hi', new Date()];</w:t>
-      </w:r>
-      <w:r>
-        <w:br/>
-      </w:r>
-      <w:r>
-        <w:tab/>
-        <w:t xml:space="preserve"> var matrix = new Array(){</w:t>
+        <w:t xml:space="preserve">e.g. </w:t>
+      </w:r>
+      <w:proofErr w:type="spellStart"/>
+      <w:r>
+        <w:t>var</w:t>
+      </w:r>
+      <w:proofErr w:type="spellEnd"/>
+      <w:r>
+        <w:t xml:space="preserve"> </w:t>
+      </w:r>
+      <w:proofErr w:type="spellStart"/>
+      <w:r>
+        <w:t>arrayWithLengthFive</w:t>
+      </w:r>
+      <w:proofErr w:type="spellEnd"/>
+      <w:r>
+        <w:t xml:space="preserve"> = new array(5);</w:t>
+      </w:r>
+      <w:r>
+        <w:br/>
+      </w:r>
+      <w:r>
+        <w:tab/>
+        <w:t xml:space="preserve"> </w:t>
+      </w:r>
+      <w:proofErr w:type="spellStart"/>
+      <w:r>
+        <w:t>var</w:t>
+      </w:r>
+      <w:proofErr w:type="spellEnd"/>
+      <w:r>
+        <w:t xml:space="preserve"> </w:t>
+      </w:r>
+      <w:proofErr w:type="spellStart"/>
+      <w:r>
+        <w:t>arrayWithOneElementWithValueFive</w:t>
+      </w:r>
+      <w:proofErr w:type="spellEnd"/>
+      <w:r>
+        <w:t xml:space="preserve"> = [5];</w:t>
+      </w:r>
+      <w:r>
+        <w:br/>
+        <w:t xml:space="preserve">e.g. </w:t>
+      </w:r>
+      <w:proofErr w:type="spellStart"/>
+      <w:r>
+        <w:t>var</w:t>
+      </w:r>
+      <w:proofErr w:type="spellEnd"/>
+      <w:r>
+        <w:t xml:space="preserve"> </w:t>
+      </w:r>
+      <w:proofErr w:type="spellStart"/>
+      <w:r>
+        <w:t>mixedElement</w:t>
+      </w:r>
+      <w:proofErr w:type="spellEnd"/>
+      <w:r>
+        <w:t xml:space="preserve"> = [10, true, 'hi', new Date()];</w:t>
+      </w:r>
+      <w:r>
+        <w:br/>
+      </w:r>
+      <w:r>
+        <w:tab/>
+        <w:t xml:space="preserve"> </w:t>
+      </w:r>
+      <w:proofErr w:type="spellStart"/>
+      <w:r>
+        <w:t>var</w:t>
+      </w:r>
+      <w:proofErr w:type="spellEnd"/>
+      <w:r>
+        <w:t xml:space="preserve"> matrix = new Array(){</w:t>
       </w:r>
       <w:r>
         <w:br/>
@@ -1476,7 +2442,23 @@
       </w:r>
       <w:r>
         <w:br/>
-        <w:t>e.g. var multiDimArray {</w:t>
+        <w:t xml:space="preserve">e.g. </w:t>
+      </w:r>
+      <w:proofErr w:type="spellStart"/>
+      <w:r>
+        <w:t>var</w:t>
+      </w:r>
+      <w:proofErr w:type="spellEnd"/>
+      <w:r>
+        <w:t xml:space="preserve"> </w:t>
+      </w:r>
+      <w:proofErr w:type="spellStart"/>
+      <w:r>
+        <w:t>multiDimArray</w:t>
+      </w:r>
+      <w:proofErr w:type="spellEnd"/>
+      <w:r>
+        <w:t xml:space="preserve"> {</w:t>
       </w:r>
       <w:r>
         <w:br/>
@@ -1491,14 +2473,36 @@
       </w:r>
       <w:r>
         <w:br/>
-        <w:t>e.g array destructuring:</w:t>
-      </w:r>
-      <w:r>
-        <w:br/>
-      </w:r>
-      <w:r>
-        <w:tab/>
-        <w:t>var array = [1, 2, 3, 4, 5]; -\</w:t>
+      </w:r>
+      <w:proofErr w:type="spellStart"/>
+      <w:r>
+        <w:t>e.g</w:t>
+      </w:r>
+      <w:proofErr w:type="spellEnd"/>
+      <w:r>
+        <w:t xml:space="preserve"> array </w:t>
+      </w:r>
+      <w:proofErr w:type="spellStart"/>
+      <w:r>
+        <w:t>destructuring</w:t>
+      </w:r>
+      <w:proofErr w:type="spellEnd"/>
+      <w:r>
+        <w:t>:</w:t>
+      </w:r>
+      <w:r>
+        <w:br/>
+      </w:r>
+      <w:r>
+        <w:tab/>
+      </w:r>
+      <w:proofErr w:type="spellStart"/>
+      <w:r>
+        <w:t>var</w:t>
+      </w:r>
+      <w:proofErr w:type="spellEnd"/>
+      <w:r>
+        <w:t xml:space="preserve"> array = [1, 2, 3, 4, 5]; -\</w:t>
       </w:r>
       <w:r>
         <w:tab/>
@@ -1550,7 +2554,14 @@
       </w:r>
       <w:r>
         <w:tab/>
-        <w:t>var [a b, c, d, e] = array;</w:t>
+      </w:r>
+      <w:proofErr w:type="spellStart"/>
+      <w:r>
+        <w:t>var</w:t>
+      </w:r>
+      <w:proofErr w:type="spellEnd"/>
+      <w:r>
+        <w:t xml:space="preserve"> [a b, c, d, e] = array;</w:t>
       </w:r>
       <w:r>
         <w:tab/>
@@ -1618,14 +2629,28 @@
       </w:r>
       <w:r>
         <w:tab/>
-        <w:t>var [m, n, ...others] = array; - m: value 1, n = value 2, others = array</w:t>
-      </w:r>
-      <w:r>
-        <w:br/>
-      </w:r>
-      <w:r>
-        <w:tab/>
-        <w:t>var [, x, y] = array;</w:t>
+      </w:r>
+      <w:proofErr w:type="spellStart"/>
+      <w:r>
+        <w:t>var</w:t>
+      </w:r>
+      <w:proofErr w:type="spellEnd"/>
+      <w:r>
+        <w:t xml:space="preserve"> [m, n, ...others] = array; - m: value 1, n = value 2, others = array</w:t>
+      </w:r>
+      <w:r>
+        <w:br/>
+      </w:r>
+      <w:r>
+        <w:tab/>
+      </w:r>
+      <w:proofErr w:type="spellStart"/>
+      <w:r>
+        <w:t>var</w:t>
+      </w:r>
+      <w:proofErr w:type="spellEnd"/>
+      <w:r>
+        <w:t xml:space="preserve"> [, x, y] = array;</w:t>
       </w:r>
       <w:r>
         <w:br/>
@@ -1655,14 +2680,36 @@
       </w:r>
       <w:r>
         <w:br/>
-        <w:t>e.g.array indeces can be non-contiguous</w:t>
-      </w:r>
-      <w:r>
-        <w:br/>
-      </w:r>
-      <w:r>
-        <w:tab/>
-        <w:t>var array = [1, 2, 3, 4, 5]</w:t>
+      </w:r>
+      <w:proofErr w:type="spellStart"/>
+      <w:r>
+        <w:t>e.g.array</w:t>
+      </w:r>
+      <w:proofErr w:type="spellEnd"/>
+      <w:r>
+        <w:t xml:space="preserve"> </w:t>
+      </w:r>
+      <w:proofErr w:type="spellStart"/>
+      <w:r>
+        <w:t>indeces</w:t>
+      </w:r>
+      <w:proofErr w:type="spellEnd"/>
+      <w:r>
+        <w:t xml:space="preserve"> can be non-contiguous</w:t>
+      </w:r>
+      <w:r>
+        <w:br/>
+      </w:r>
+      <w:r>
+        <w:tab/>
+      </w:r>
+      <w:proofErr w:type="spellStart"/>
+      <w:r>
+        <w:t>var</w:t>
+      </w:r>
+      <w:proofErr w:type="spellEnd"/>
+      <w:r>
+        <w:t xml:space="preserve"> array = [1, 2, 3, 4, 5]</w:t>
       </w:r>
       <w:r>
         <w:br/>
@@ -1735,14 +2782,28 @@
       </w:r>
       <w:r>
         <w:br/>
-        <w:t>e.g.var array = [1, 2, 3];</w:t>
-      </w:r>
-      <w:r>
-        <w:br/>
-      </w:r>
-      <w:r>
-        <w:tab/>
-        <w:t>array.length = 10; (7 undefined slots available)</w:t>
+      </w:r>
+      <w:proofErr w:type="spellStart"/>
+      <w:r>
+        <w:t>e.g.var</w:t>
+      </w:r>
+      <w:proofErr w:type="spellEnd"/>
+      <w:r>
+        <w:t xml:space="preserve"> array = [1, 2, 3];</w:t>
+      </w:r>
+      <w:r>
+        <w:br/>
+      </w:r>
+      <w:r>
+        <w:tab/>
+      </w:r>
+      <w:proofErr w:type="spellStart"/>
+      <w:r>
+        <w:t>array.length</w:t>
+      </w:r>
+      <w:proofErr w:type="spellEnd"/>
+      <w:r>
+        <w:t xml:space="preserve"> = 10; (7 undefined slots available)</w:t>
       </w:r>
       <w:r>
         <w:br/>
@@ -1750,35 +2811,119 @@
       <w:r>
         <w:lastRenderedPageBreak/>
         <w:tab/>
-        <w:t>array[array.length] = 4;</w:t>
-      </w:r>
-      <w:r>
-        <w:br/>
-      </w:r>
-      <w:r>
-        <w:tab/>
-        <w:t>var newLength = array.push(5);</w:t>
-      </w:r>
-      <w:r>
-        <w:br/>
-      </w:r>
-      <w:r>
-        <w:tab/>
-        <w:t>var firstElement = array.shift (0); remove and adjust</w:t>
-      </w:r>
-      <w:r>
-        <w:br/>
-      </w:r>
-      <w:r>
-        <w:tab/>
-        <w:t>array.reverse(); &gt;&gt; 5 4 undefined 3 2</w:t>
-      </w:r>
-      <w:r>
-        <w:br/>
-      </w:r>
-      <w:r>
-        <w:tab/>
-        <w:t>var elementsRemoved = array.splice (2, 3, 'a', 'b', 'c')</w:t>
+        <w:t>array[</w:t>
+      </w:r>
+      <w:proofErr w:type="spellStart"/>
+      <w:r>
+        <w:t>array.length</w:t>
+      </w:r>
+      <w:proofErr w:type="spellEnd"/>
+      <w:r>
+        <w:t>] = 4;</w:t>
+      </w:r>
+      <w:r>
+        <w:br/>
+      </w:r>
+      <w:r>
+        <w:tab/>
+      </w:r>
+      <w:proofErr w:type="spellStart"/>
+      <w:r>
+        <w:t>var</w:t>
+      </w:r>
+      <w:proofErr w:type="spellEnd"/>
+      <w:r>
+        <w:t xml:space="preserve"> </w:t>
+      </w:r>
+      <w:proofErr w:type="spellStart"/>
+      <w:r>
+        <w:t>newLength</w:t>
+      </w:r>
+      <w:proofErr w:type="spellEnd"/>
+      <w:r>
+        <w:t xml:space="preserve"> = </w:t>
+      </w:r>
+      <w:proofErr w:type="spellStart"/>
+      <w:r>
+        <w:t>array.push</w:t>
+      </w:r>
+      <w:proofErr w:type="spellEnd"/>
+      <w:r>
+        <w:t>(5);</w:t>
+      </w:r>
+      <w:r>
+        <w:br/>
+      </w:r>
+      <w:r>
+        <w:tab/>
+      </w:r>
+      <w:proofErr w:type="spellStart"/>
+      <w:r>
+        <w:t>var</w:t>
+      </w:r>
+      <w:proofErr w:type="spellEnd"/>
+      <w:r>
+        <w:t xml:space="preserve"> </w:t>
+      </w:r>
+      <w:proofErr w:type="spellStart"/>
+      <w:r>
+        <w:t>firstElement</w:t>
+      </w:r>
+      <w:proofErr w:type="spellEnd"/>
+      <w:r>
+        <w:t xml:space="preserve"> = </w:t>
+      </w:r>
+      <w:proofErr w:type="spellStart"/>
+      <w:r>
+        <w:t>array.shift</w:t>
+      </w:r>
+      <w:proofErr w:type="spellEnd"/>
+      <w:r>
+        <w:t xml:space="preserve"> (0); remove and adjust</w:t>
+      </w:r>
+      <w:r>
+        <w:br/>
+      </w:r>
+      <w:r>
+        <w:tab/>
+      </w:r>
+      <w:proofErr w:type="spellStart"/>
+      <w:r>
+        <w:t>array.reverse</w:t>
+      </w:r>
+      <w:proofErr w:type="spellEnd"/>
+      <w:r>
+        <w:t>(); &gt;&gt; 5 4 undefined 3 2</w:t>
+      </w:r>
+      <w:r>
+        <w:br/>
+      </w:r>
+      <w:r>
+        <w:tab/>
+      </w:r>
+      <w:proofErr w:type="spellStart"/>
+      <w:r>
+        <w:t>var</w:t>
+      </w:r>
+      <w:proofErr w:type="spellEnd"/>
+      <w:r>
+        <w:t xml:space="preserve"> </w:t>
+      </w:r>
+      <w:proofErr w:type="spellStart"/>
+      <w:r>
+        <w:t>elementsRemoved</w:t>
+      </w:r>
+      <w:proofErr w:type="spellEnd"/>
+      <w:r>
+        <w:t xml:space="preserve"> = </w:t>
+      </w:r>
+      <w:proofErr w:type="spellStart"/>
+      <w:r>
+        <w:t>array.splice</w:t>
+      </w:r>
+      <w:proofErr w:type="spellEnd"/>
+      <w:r>
+        <w:t xml:space="preserve"> (2, 3, 'a', 'b', 'c')</w:t>
       </w:r>
       <w:r>
         <w:br/>
@@ -1795,7 +2940,14 @@
       </w:r>
       <w:r>
         <w:tab/>
-        <w:t>array.lengfth = 2</w:t>
+      </w:r>
+      <w:proofErr w:type="spellStart"/>
+      <w:r>
+        <w:t>array.lengfth</w:t>
+      </w:r>
+      <w:proofErr w:type="spellEnd"/>
+      <w:r>
+        <w:t xml:space="preserve"> = 2</w:t>
       </w:r>
       <w:r>
         <w:br/>
@@ -1813,15 +2965,27 @@
       </w:r>
       <w:r>
         <w:br/>
-        <w:t>e.g.accessor methods (arrays are not modified) -&gt; but returns a value</w:t>
-      </w:r>
-      <w:r>
-        <w:br/>
-      </w:r>
-      <w:r>
-        <w:tab/>
-        <w:t>- indexof</w:t>
-      </w:r>
+      </w:r>
+      <w:proofErr w:type="spellStart"/>
+      <w:r>
+        <w:t>e.g.accessor</w:t>
+      </w:r>
+      <w:proofErr w:type="spellEnd"/>
+      <w:r>
+        <w:t xml:space="preserve"> methods (arrays are not modified) -&gt; but returns a value</w:t>
+      </w:r>
+      <w:r>
+        <w:br/>
+      </w:r>
+      <w:r>
+        <w:tab/>
+        <w:t xml:space="preserve">- </w:t>
+      </w:r>
+      <w:proofErr w:type="spellStart"/>
+      <w:r>
+        <w:t>indexof</w:t>
+      </w:r>
+      <w:proofErr w:type="spellEnd"/>
       <w:r>
         <w:br/>
       </w:r>
@@ -1831,7 +2995,14 @@
       </w:r>
       <w:r>
         <w:br/>
-        <w:t>e.g.iterators - to step through elements one by one and do something</w:t>
+      </w:r>
+      <w:proofErr w:type="spellStart"/>
+      <w:r>
+        <w:t>e.g.iterators</w:t>
+      </w:r>
+      <w:proofErr w:type="spellEnd"/>
+      <w:r>
+        <w:t xml:space="preserve"> - to step through elements one by one and do something</w:t>
       </w:r>
       <w:r>
         <w:br/>
@@ -1921,7 +3092,14 @@
       </w:r>
       <w:r>
         <w:br/>
-        <w:t>array.forEach(function(element, index, array){</w:t>
+      </w:r>
+      <w:proofErr w:type="spellStart"/>
+      <w:r>
+        <w:t>array.forEach</w:t>
+      </w:r>
+      <w:proofErr w:type="spellEnd"/>
+      <w:r>
+        <w:t>(function(element, index, array){</w:t>
       </w:r>
       <w:r>
         <w:br/>
@@ -1945,22 +3123,34 @@
       </w:r>
       <w:r>
         <w:tab/>
+      </w:r>
+      <w:proofErr w:type="spellStart"/>
+      <w:r>
         <w:t>array.every</w:t>
       </w:r>
-      <w:r>
-        <w:br/>
-      </w:r>
-      <w:r>
-        <w:tab/>
+      <w:proofErr w:type="spellEnd"/>
+      <w:r>
+        <w:br/>
+      </w:r>
+      <w:r>
+        <w:tab/>
+      </w:r>
+      <w:proofErr w:type="spellStart"/>
+      <w:r>
         <w:t>array.something</w:t>
       </w:r>
-      <w:r>
-        <w:br/>
-      </w:r>
-      <w:r>
-        <w:tab/>
+      <w:proofErr w:type="spellEnd"/>
+      <w:r>
+        <w:br/>
+      </w:r>
+      <w:r>
+        <w:tab/>
+      </w:r>
+      <w:proofErr w:type="spellStart"/>
+      <w:r>
         <w:t>array.filter</w:t>
       </w:r>
+      <w:proofErr w:type="spellEnd"/>
       <w:r>
         <w:br/>
       </w:r>
@@ -1983,7 +3173,14 @@
       </w:r>
       <w:r>
         <w:tab/>
-        <w:t>a.map (v = &gt; v * 2)</w:t>
+      </w:r>
+      <w:proofErr w:type="spellStart"/>
+      <w:r>
+        <w:t>a.map</w:t>
+      </w:r>
+      <w:proofErr w:type="spellEnd"/>
+      <w:r>
+        <w:t xml:space="preserve"> (v = &gt; v * 2)</w:t>
       </w:r>
       <w:r>
         <w:br/>
@@ -2053,7 +3250,15 @@
       </w:r>
       <w:r>
         <w:tab/>
-        <w:t>for (i = 0; i &lt; a.length; i++){</w:t>
+        <w:t xml:space="preserve">for (i = 0; i &lt; </w:t>
+      </w:r>
+      <w:proofErr w:type="spellStart"/>
+      <w:r>
+        <w:t>a.length</w:t>
+      </w:r>
+      <w:proofErr w:type="spellEnd"/>
+      <w:r>
+        <w:t>; i++){</w:t>
       </w:r>
       <w:r>
         <w:br/>
@@ -2073,7 +3278,14 @@
       </w:r>
       <w:r>
         <w:tab/>
-        <w:t>res.push(t);</w:t>
+      </w:r>
+      <w:proofErr w:type="spellStart"/>
+      <w:r>
+        <w:t>res.push</w:t>
+      </w:r>
+      <w:proofErr w:type="spellEnd"/>
+      <w:r>
+        <w:t>(t);</w:t>
       </w:r>
       <w:r>
         <w:br/>
@@ -2098,7 +3310,14 @@
       </w:r>
       <w:r>
         <w:tab/>
-        <w:t>a.filter (v = &gt; v % 2 == 0)</w:t>
+      </w:r>
+      <w:proofErr w:type="spellStart"/>
+      <w:r>
+        <w:t>a.filter</w:t>
+      </w:r>
+      <w:proofErr w:type="spellEnd"/>
+      <w:r>
+        <w:t xml:space="preserve"> (v = &gt; v % 2 == 0)</w:t>
       </w:r>
       <w:r>
         <w:br/>
@@ -2117,7 +3336,14 @@
       <w:r>
         <w:lastRenderedPageBreak/>
         <w:tab/>
-        <w:t>a.filter(v =&gt; v % 1 == 0)</w:t>
+      </w:r>
+      <w:proofErr w:type="spellStart"/>
+      <w:r>
+        <w:t>a.filter</w:t>
+      </w:r>
+      <w:proofErr w:type="spellEnd"/>
+      <w:r>
+        <w:t>(v =&gt; v % 1 == 0)</w:t>
       </w:r>
       <w:r>
         <w:br/>
@@ -2128,14 +3354,37 @@
       </w:r>
       <w:r>
         <w:br/>
-        <w:t>- indeces which are divisble by 3</w:t>
-      </w:r>
-      <w:r>
-        <w:br/>
-      </w:r>
-      <w:r>
-        <w:tab/>
-        <w:t>a.filter ((v, i) =&gt; i % 3 == 0)</w:t>
+        <w:t xml:space="preserve">- </w:t>
+      </w:r>
+      <w:proofErr w:type="spellStart"/>
+      <w:r>
+        <w:t>indeces</w:t>
+      </w:r>
+      <w:proofErr w:type="spellEnd"/>
+      <w:r>
+        <w:t xml:space="preserve"> which are </w:t>
+      </w:r>
+      <w:proofErr w:type="spellStart"/>
+      <w:r>
+        <w:t>divisble</w:t>
+      </w:r>
+      <w:proofErr w:type="spellEnd"/>
+      <w:r>
+        <w:t xml:space="preserve"> by 3</w:t>
+      </w:r>
+      <w:r>
+        <w:br/>
+      </w:r>
+      <w:r>
+        <w:tab/>
+      </w:r>
+      <w:proofErr w:type="spellStart"/>
+      <w:r>
+        <w:t>a.filter</w:t>
+      </w:r>
+      <w:proofErr w:type="spellEnd"/>
+      <w:r>
+        <w:t xml:space="preserve"> ((v, i) =&gt; i % 3 == 0)</w:t>
       </w:r>
       <w:r>
         <w:br/>
@@ -2146,14 +3395,45 @@
       </w:r>
       <w:r>
         <w:br/>
-        <w:t>- indeces divisible by 3 and preceeding element is 3</w:t>
-      </w:r>
-      <w:r>
-        <w:br/>
-      </w:r>
-      <w:r>
-        <w:tab/>
-        <w:t>a.filter((v,i,a) =&gt; i % 3 == 0 &amp;&amp; a[i-1] == 3)</w:t>
+        <w:t xml:space="preserve">- </w:t>
+      </w:r>
+      <w:proofErr w:type="spellStart"/>
+      <w:r>
+        <w:t>indeces</w:t>
+      </w:r>
+      <w:proofErr w:type="spellEnd"/>
+      <w:r>
+        <w:t xml:space="preserve"> divisible by 3 and </w:t>
+      </w:r>
+      <w:proofErr w:type="spellStart"/>
+      <w:r>
+        <w:t>preceeding</w:t>
+      </w:r>
+      <w:proofErr w:type="spellEnd"/>
+      <w:r>
+        <w:t xml:space="preserve"> element is 3</w:t>
+      </w:r>
+      <w:r>
+        <w:br/>
+      </w:r>
+      <w:r>
+        <w:tab/>
+      </w:r>
+      <w:proofErr w:type="spellStart"/>
+      <w:r>
+        <w:t>a.filter</w:t>
+      </w:r>
+      <w:proofErr w:type="spellEnd"/>
+      <w:r>
+        <w:t>((</w:t>
+      </w:r>
+      <w:proofErr w:type="spellStart"/>
+      <w:r>
+        <w:t>v,i,a</w:t>
+      </w:r>
+      <w:proofErr w:type="spellEnd"/>
+      <w:r>
+        <w:t>) =&gt; i % 3 == 0 &amp;&amp; a[i-1] == 3)</w:t>
       </w:r>
       <w:r>
         <w:br/>
@@ -2171,7 +3451,30 @@
       </w:r>
       <w:r>
         <w:tab/>
-        <w:t>a.reduce((acc, v) =&gt; acc += v)</w:t>
+      </w:r>
+      <w:proofErr w:type="spellStart"/>
+      <w:r>
+        <w:t>a.reduce</w:t>
+      </w:r>
+      <w:proofErr w:type="spellEnd"/>
+      <w:r>
+        <w:t>((</w:t>
+      </w:r>
+      <w:proofErr w:type="spellStart"/>
+      <w:r>
+        <w:t>acc</w:t>
+      </w:r>
+      <w:proofErr w:type="spellEnd"/>
+      <w:r>
+        <w:t xml:space="preserve">, v) =&gt; </w:t>
+      </w:r>
+      <w:proofErr w:type="spellStart"/>
+      <w:r>
+        <w:t>acc</w:t>
+      </w:r>
+      <w:proofErr w:type="spellEnd"/>
+      <w:r>
+        <w:t xml:space="preserve"> += v)</w:t>
       </w:r>
       <w:r>
         <w:br/>
@@ -2189,7 +3492,30 @@
       </w:r>
       <w:r>
         <w:tab/>
-        <w:t>a.reduce ((acc, v) =&gt; acc += v, 10)</w:t>
+      </w:r>
+      <w:proofErr w:type="spellStart"/>
+      <w:r>
+        <w:t>a.reduce</w:t>
+      </w:r>
+      <w:proofErr w:type="spellEnd"/>
+      <w:r>
+        <w:t xml:space="preserve"> ((</w:t>
+      </w:r>
+      <w:proofErr w:type="spellStart"/>
+      <w:r>
+        <w:t>acc</w:t>
+      </w:r>
+      <w:proofErr w:type="spellEnd"/>
+      <w:r>
+        <w:t xml:space="preserve">, v) =&gt; </w:t>
+      </w:r>
+      <w:proofErr w:type="spellStart"/>
+      <w:r>
+        <w:t>acc</w:t>
+      </w:r>
+      <w:proofErr w:type="spellEnd"/>
+      <w:r>
+        <w:t xml:space="preserve"> += v, 10)</w:t>
       </w:r>
       <w:r>
         <w:br/>
@@ -2226,7 +3552,15 @@
       </w:r>
       <w:r>
         <w:tab/>
-        <w:t>example: a.every (v =&gt; v &gt; 0)</w:t>
+        <w:t xml:space="preserve">example: </w:t>
+      </w:r>
+      <w:proofErr w:type="spellStart"/>
+      <w:r>
+        <w:t>a.every</w:t>
+      </w:r>
+      <w:proofErr w:type="spellEnd"/>
+      <w:r>
+        <w:t xml:space="preserve"> (v =&gt; v &gt; 0)</w:t>
       </w:r>
       <w:r>
         <w:br/>
@@ -2250,7 +3584,14 @@
       </w:r>
       <w:r>
         <w:tab/>
-        <w:t>a.some(v=&gt; v % 2 == 0)</w:t>
+      </w:r>
+      <w:proofErr w:type="spellStart"/>
+      <w:r>
+        <w:t>a.some</w:t>
+      </w:r>
+      <w:proofErr w:type="spellEnd"/>
+      <w:r>
+        <w:t>(v=&gt; v % 2 == 0)</w:t>
       </w:r>
       <w:r>
         <w:br/>
@@ -2261,12 +3602,22 @@
       </w:r>
       <w:r>
         <w:br/>
-        <w:t>- findIndex</w:t>
-      </w:r>
-      <w:r>
-        <w:br/>
-        <w:t>- forEach</w:t>
-      </w:r>
+        <w:t xml:space="preserve">- </w:t>
+      </w:r>
+      <w:proofErr w:type="spellStart"/>
+      <w:r>
+        <w:t>findIndex</w:t>
+      </w:r>
+      <w:proofErr w:type="spellEnd"/>
+      <w:r>
+        <w:br/>
+        <w:t xml:space="preserve">- </w:t>
+      </w:r>
+      <w:proofErr w:type="spellStart"/>
+      <w:r>
+        <w:t>forEach</w:t>
+      </w:r>
+      <w:proofErr w:type="spellEnd"/>
       <w:r>
         <w:br/>
         <w:t>- keys</w:t>
@@ -2285,8 +3636,13 @@
       </w:r>
       <w:r>
         <w:br/>
-        <w:t>- reduceRight</w:t>
-      </w:r>
+        <w:t xml:space="preserve">- </w:t>
+      </w:r>
+      <w:proofErr w:type="spellStart"/>
+      <w:r>
+        <w:t>reduceRight</w:t>
+      </w:r>
+      <w:proofErr w:type="spellEnd"/>
       <w:r>
         <w:br/>
         <w:t>- values</w:t>
@@ -2363,16 +3719,37 @@
         <w:t>function - abstraction for a code b</w:t>
       </w:r>
       <w:r>
-        <w:t>lock (alaways has return value)</w:t>
-      </w:r>
-      <w:r>
-        <w:br/>
-      </w:r>
+        <w:t>lock (</w:t>
+      </w:r>
+      <w:proofErr w:type="spellStart"/>
+      <w:r>
+        <w:t>alaways</w:t>
+      </w:r>
+      <w:proofErr w:type="spellEnd"/>
+      <w:r>
+        <w:t xml:space="preserve"> has return value)</w:t>
+      </w:r>
+      <w:r>
+        <w:br/>
+      </w:r>
+      <w:proofErr w:type="spellStart"/>
       <w:r>
         <w:t>e.g.fu</w:t>
       </w:r>
       <w:r>
-        <w:t>nction sayHello(parameter) {</w:t>
+        <w:t>nction</w:t>
+      </w:r>
+      <w:proofErr w:type="spellEnd"/>
+      <w:r>
+        <w:t xml:space="preserve"> </w:t>
+      </w:r>
+      <w:proofErr w:type="spellStart"/>
+      <w:r>
+        <w:t>sayHello</w:t>
+      </w:r>
+      <w:proofErr w:type="spellEnd"/>
+      <w:r>
+        <w:t>(parameter) {</w:t>
       </w:r>
       <w:r>
         <w:tab/>
@@ -2438,11 +3815,34 @@
       </w:r>
       <w:r>
         <w:tab/>
-        <w:t>to invoke: sayHello()</w:t>
-      </w:r>
-      <w:r>
-        <w:br/>
-        <w:t>e.g.function saySomething (something){</w:t>
+        <w:t xml:space="preserve">to invoke: </w:t>
+      </w:r>
+      <w:proofErr w:type="spellStart"/>
+      <w:r>
+        <w:t>sayHello</w:t>
+      </w:r>
+      <w:proofErr w:type="spellEnd"/>
+      <w:r>
+        <w:t>()</w:t>
+      </w:r>
+      <w:r>
+        <w:br/>
+      </w:r>
+      <w:proofErr w:type="spellStart"/>
+      <w:r>
+        <w:t>e.g.function</w:t>
+      </w:r>
+      <w:proofErr w:type="spellEnd"/>
+      <w:r>
+        <w:t xml:space="preserve"> </w:t>
+      </w:r>
+      <w:proofErr w:type="spellStart"/>
+      <w:r>
+        <w:t>saySomething</w:t>
+      </w:r>
+      <w:proofErr w:type="spellEnd"/>
+      <w:r>
+        <w:t xml:space="preserve"> (something){</w:t>
       </w:r>
       <w:r>
         <w:br/>
@@ -2469,7 +3869,15 @@
         <w:t>to</w:t>
       </w:r>
       <w:r>
-        <w:t xml:space="preserve"> use: saySomething (something){</w:t>
+        <w:t xml:space="preserve"> use: </w:t>
+      </w:r>
+      <w:proofErr w:type="spellStart"/>
+      <w:r>
+        <w:t>saySomething</w:t>
+      </w:r>
+      <w:proofErr w:type="spellEnd"/>
+      <w:r>
+        <w:t xml:space="preserve"> (something){</w:t>
       </w:r>
       <w:r>
         <w:br/>
@@ -2496,24 +3904,46 @@
         <w:t xml:space="preserve">to </w:t>
       </w:r>
       <w:r>
-        <w:t>use: saySomething('hi') &gt;&gt; 'hi'</w:t>
-      </w:r>
-      <w:r>
-        <w:br/>
-      </w:r>
-      <w:r>
-        <w:tab/>
-      </w:r>
-      <w:r>
-        <w:tab/>
-      </w:r>
-      <w:r>
-        <w:tab/>
-        <w:t>saySomething(100)  &gt;&gt; 100</w:t>
-      </w:r>
-      <w:r>
-        <w:br/>
-        <w:t>e.g.function greater(v1, v2){</w:t>
+        <w:t xml:space="preserve">use: </w:t>
+      </w:r>
+      <w:proofErr w:type="spellStart"/>
+      <w:r>
+        <w:t>saySomething</w:t>
+      </w:r>
+      <w:proofErr w:type="spellEnd"/>
+      <w:r>
+        <w:t>('hi') &gt;&gt; 'hi'</w:t>
+      </w:r>
+      <w:r>
+        <w:br/>
+      </w:r>
+      <w:r>
+        <w:tab/>
+      </w:r>
+      <w:r>
+        <w:tab/>
+      </w:r>
+      <w:r>
+        <w:tab/>
+      </w:r>
+      <w:proofErr w:type="spellStart"/>
+      <w:r>
+        <w:t>saySomething</w:t>
+      </w:r>
+      <w:proofErr w:type="spellEnd"/>
+      <w:r>
+        <w:t>(100)  &gt;&gt; 100</w:t>
+      </w:r>
+      <w:r>
+        <w:br/>
+      </w:r>
+      <w:proofErr w:type="spellStart"/>
+      <w:r>
+        <w:t>e.g.function</w:t>
+      </w:r>
+      <w:proofErr w:type="spellEnd"/>
+      <w:r>
+        <w:t xml:space="preserve"> greater(v1, v2){</w:t>
       </w:r>
       <w:r>
         <w:br/>
@@ -2663,30 +4093,67 @@
       <w:r>
         <w:br/>
       </w:r>
+      <w:proofErr w:type="spellStart"/>
       <w:r>
         <w:t>e.g.functi</w:t>
       </w:r>
       <w:r>
-        <w:t>ons can eturn any type of value</w:t>
-      </w:r>
-      <w:r>
-        <w:br/>
-      </w:r>
-      <w:r>
-        <w:tab/>
-        <w:t>function fn(arg){</w:t>
-      </w:r>
-      <w:r>
-        <w:br/>
-      </w:r>
-      <w:r>
-        <w:tab/>
-      </w:r>
-      <w:r>
-        <w:tab/>
-      </w:r>
-      <w:r>
-        <w:t>switch(arg){</w:t>
+        <w:t>ons</w:t>
+      </w:r>
+      <w:proofErr w:type="spellEnd"/>
+      <w:r>
+        <w:t xml:space="preserve"> can </w:t>
+      </w:r>
+      <w:proofErr w:type="spellStart"/>
+      <w:r>
+        <w:t>eturn</w:t>
+      </w:r>
+      <w:proofErr w:type="spellEnd"/>
+      <w:r>
+        <w:t xml:space="preserve"> any type of value</w:t>
+      </w:r>
+      <w:r>
+        <w:br/>
+      </w:r>
+      <w:r>
+        <w:tab/>
+        <w:t xml:space="preserve">function </w:t>
+      </w:r>
+      <w:proofErr w:type="spellStart"/>
+      <w:r>
+        <w:t>fn</w:t>
+      </w:r>
+      <w:proofErr w:type="spellEnd"/>
+      <w:r>
+        <w:t>(</w:t>
+      </w:r>
+      <w:proofErr w:type="spellStart"/>
+      <w:r>
+        <w:t>arg</w:t>
+      </w:r>
+      <w:proofErr w:type="spellEnd"/>
+      <w:r>
+        <w:t>){</w:t>
+      </w:r>
+      <w:r>
+        <w:br/>
+      </w:r>
+      <w:r>
+        <w:tab/>
+      </w:r>
+      <w:r>
+        <w:tab/>
+      </w:r>
+      <w:r>
+        <w:t>switch(</w:t>
+      </w:r>
+      <w:proofErr w:type="spellStart"/>
+      <w:r>
+        <w:t>arg</w:t>
+      </w:r>
+      <w:proofErr w:type="spellEnd"/>
+      <w:r>
+        <w:t>){</w:t>
       </w:r>
       <w:r>
         <w:br/>
@@ -2754,7 +4221,15 @@
         <w:t>case 4</w:t>
       </w:r>
       <w:r>
-        <w:t>: return {name: 'Ako', age: 10}</w:t>
+        <w:t>: return {name: '</w:t>
+      </w:r>
+      <w:proofErr w:type="spellStart"/>
+      <w:r>
+        <w:t>Ako</w:t>
+      </w:r>
+      <w:proofErr w:type="spellEnd"/>
+      <w:r>
+        <w:t>', age: 10}</w:t>
       </w:r>
       <w:r>
         <w:br/>
@@ -2770,7 +4245,15 @@
         <w:t>c</w:t>
       </w:r>
       <w:r>
-        <w:t>ase 5: return function (num){</w:t>
+        <w:t>ase 5: return function (</w:t>
+      </w:r>
+      <w:proofErr w:type="spellStart"/>
+      <w:r>
+        <w:t>num</w:t>
+      </w:r>
+      <w:proofErr w:type="spellEnd"/>
+      <w:r>
+        <w:t>){</w:t>
       </w:r>
       <w:r>
         <w:tab/>
@@ -2802,7 +4285,15 @@
         <w:t>retur</w:t>
       </w:r>
       <w:r>
-        <w:t>n num * 2</w:t>
+        <w:t xml:space="preserve">n </w:t>
+      </w:r>
+      <w:proofErr w:type="spellStart"/>
+      <w:r>
+        <w:t>num</w:t>
+      </w:r>
+      <w:proofErr w:type="spellEnd"/>
+      <w:r>
+        <w:t xml:space="preserve"> * 2</w:t>
       </w:r>
       <w:r>
         <w:tab/>
@@ -2868,8 +4359,13 @@
       <w:r>
         <w:br/>
       </w:r>
-      <w:r>
-        <w:t>e.g.function expression (if the f</w:t>
+      <w:proofErr w:type="spellStart"/>
+      <w:r>
+        <w:t>e.g.function</w:t>
+      </w:r>
+      <w:proofErr w:type="spellEnd"/>
+      <w:r>
+        <w:t xml:space="preserve"> expression (if the f</w:t>
       </w:r>
       <w:r>
         <w:t>unction will only be used once)</w:t>
@@ -2879,7 +4375,15 @@
       </w:r>
       <w:r>
         <w:tab/>
-        <w:t>(function (a, b) {return a+b;})(10, 20);</w:t>
+        <w:t xml:space="preserve">(function (a, b) {return </w:t>
+      </w:r>
+      <w:proofErr w:type="spellStart"/>
+      <w:r>
+        <w:t>a+b</w:t>
+      </w:r>
+      <w:proofErr w:type="spellEnd"/>
+      <w:r>
+        <w:t>;})(10, 20);</w:t>
       </w:r>
       <w:r>
         <w:br/>
@@ -2899,18 +4403,38 @@
       <w:r>
         <w:br/>
       </w:r>
-      <w:r>
-        <w:t xml:space="preserve">e.g.var add = new </w:t>
-      </w:r>
-      <w:r>
-        <w:t>Function ('a, b', 'return a+b')</w:t>
-      </w:r>
-      <w:r>
-        <w:br/>
-      </w:r>
-      <w:r>
-        <w:tab/>
-        <w:t>var sum = add (10, 20);</w:t>
+      <w:proofErr w:type="spellStart"/>
+      <w:r>
+        <w:t>e.g.var</w:t>
+      </w:r>
+      <w:proofErr w:type="spellEnd"/>
+      <w:r>
+        <w:t xml:space="preserve"> add = new </w:t>
+      </w:r>
+      <w:r>
+        <w:t xml:space="preserve">Function ('a, b', 'return </w:t>
+      </w:r>
+      <w:proofErr w:type="spellStart"/>
+      <w:r>
+        <w:t>a+b</w:t>
+      </w:r>
+      <w:proofErr w:type="spellEnd"/>
+      <w:r>
+        <w:t>')</w:t>
+      </w:r>
+      <w:r>
+        <w:br/>
+      </w:r>
+      <w:r>
+        <w:tab/>
+      </w:r>
+      <w:proofErr w:type="spellStart"/>
+      <w:r>
+        <w:t>var</w:t>
+      </w:r>
+      <w:proofErr w:type="spellEnd"/>
+      <w:r>
+        <w:t xml:space="preserve"> sum = add (10, 20);</w:t>
       </w:r>
       <w:r>
         <w:br/>
@@ -2936,20 +4460,35 @@
         <w:t>e.g.</w:t>
       </w:r>
       <w:r>
-        <w:t xml:space="preserve"> a</w:t>
+        <w:t xml:space="preserve"> </w:t>
+      </w:r>
+      <w:proofErr w:type="spellStart"/>
+      <w:r>
+        <w:t>a</w:t>
       </w:r>
       <w:r>
         <w:t>n</w:t>
       </w:r>
       <w:r>
-        <w:t>imous function syntax</w:t>
-      </w:r>
-      <w:r>
-        <w:br/>
-      </w:r>
-      <w:r>
-        <w:tab/>
-        <w:t>var subtract = function(a, b){</w:t>
+        <w:t>imous</w:t>
+      </w:r>
+      <w:proofErr w:type="spellEnd"/>
+      <w:r>
+        <w:t xml:space="preserve"> function syntax</w:t>
+      </w:r>
+      <w:r>
+        <w:br/>
+      </w:r>
+      <w:r>
+        <w:tab/>
+      </w:r>
+      <w:proofErr w:type="spellStart"/>
+      <w:r>
+        <w:t>var</w:t>
+      </w:r>
+      <w:proofErr w:type="spellEnd"/>
+      <w:r>
+        <w:t xml:space="preserve"> subtract = function(a, b){</w:t>
       </w:r>
       <w:r>
         <w:br/>
@@ -2976,21 +4515,42 @@
       </w:r>
       <w:r>
         <w:tab/>
-        <w:t xml:space="preserve">var </w:t>
+      </w:r>
+      <w:proofErr w:type="spellStart"/>
+      <w:r>
+        <w:t>var</w:t>
+      </w:r>
+      <w:proofErr w:type="spellEnd"/>
+      <w:r>
+        <w:t xml:space="preserve"> </w:t>
       </w:r>
       <w:r>
         <w:t>difference = subtract (10, 20);</w:t>
       </w:r>
       <w:r>
         <w:br/>
-        <w:t>e.g.arrow syntax</w:t>
-      </w:r>
-      <w:r>
-        <w:br/>
-      </w:r>
-      <w:r>
-        <w:tab/>
-        <w:t>var multi</w:t>
+      </w:r>
+      <w:proofErr w:type="spellStart"/>
+      <w:r>
+        <w:t>e.g.arrow</w:t>
+      </w:r>
+      <w:proofErr w:type="spellEnd"/>
+      <w:r>
+        <w:t xml:space="preserve"> syntax</w:t>
+      </w:r>
+      <w:r>
+        <w:br/>
+      </w:r>
+      <w:r>
+        <w:tab/>
+      </w:r>
+      <w:proofErr w:type="spellStart"/>
+      <w:r>
+        <w:t>var</w:t>
+      </w:r>
+      <w:proofErr w:type="spellEnd"/>
+      <w:r>
+        <w:t xml:space="preserve"> multi</w:t>
       </w:r>
       <w:r>
         <w:t>ply = (a, b) =&gt; {return a * b;}</w:t>
@@ -3000,7 +4560,14 @@
       </w:r>
       <w:r>
         <w:tab/>
-        <w:t>var product = multiply(10, 20)</w:t>
+      </w:r>
+      <w:proofErr w:type="spellStart"/>
+      <w:r>
+        <w:t>var</w:t>
+      </w:r>
+      <w:proofErr w:type="spellEnd"/>
+      <w:r>
+        <w:t xml:space="preserve"> product = multiply(10, 20)</w:t>
       </w:r>
       <w:r>
         <w:br/>
@@ -3017,18 +4584,39 @@
       </w:r>
       <w:r>
         <w:tab/>
-        <w:t>var triple = n =&gt; 3 * n;</w:t>
-      </w:r>
-      <w:r>
-        <w:br/>
-      </w:r>
-      <w:r>
-        <w:tab/>
-        <w:t>var thrice = triple(5);</w:t>
-      </w:r>
-      <w:r>
-        <w:br/>
-        <w:t>e.g.functions can be recursive</w:t>
+      </w:r>
+      <w:proofErr w:type="spellStart"/>
+      <w:r>
+        <w:t>var</w:t>
+      </w:r>
+      <w:proofErr w:type="spellEnd"/>
+      <w:r>
+        <w:t xml:space="preserve"> triple = n =&gt; 3 * n;</w:t>
+      </w:r>
+      <w:r>
+        <w:br/>
+      </w:r>
+      <w:r>
+        <w:tab/>
+      </w:r>
+      <w:proofErr w:type="spellStart"/>
+      <w:r>
+        <w:t>var</w:t>
+      </w:r>
+      <w:proofErr w:type="spellEnd"/>
+      <w:r>
+        <w:t xml:space="preserve"> thrice = triple(5);</w:t>
+      </w:r>
+      <w:r>
+        <w:br/>
+      </w:r>
+      <w:proofErr w:type="spellStart"/>
+      <w:r>
+        <w:t>e.g.functions</w:t>
+      </w:r>
+      <w:proofErr w:type="spellEnd"/>
+      <w:r>
+        <w:t xml:space="preserve"> can be recursive</w:t>
       </w:r>
       <w:r>
         <w:br/>
@@ -3153,7 +4741,14 @@
       </w:r>
       <w:r>
         <w:br/>
-        <w:t>e.g.functions can be nested</w:t>
+      </w:r>
+      <w:proofErr w:type="spellStart"/>
+      <w:r>
+        <w:t>e.g.functions</w:t>
+      </w:r>
+      <w:proofErr w:type="spellEnd"/>
+      <w:r>
+        <w:t xml:space="preserve"> can be nested</w:t>
       </w:r>
       <w:r>
         <w:br/>
@@ -3225,8 +4820,13 @@
       <w:r>
         <w:br/>
       </w:r>
-      <w:r>
-        <w:t xml:space="preserve">e.g.execution context object - 'this', 'arguments' </w:t>
+      <w:proofErr w:type="spellStart"/>
+      <w:r>
+        <w:t>e.g.execution</w:t>
+      </w:r>
+      <w:proofErr w:type="spellEnd"/>
+      <w:r>
+        <w:t xml:space="preserve"> context object - 'this', 'arguments' </w:t>
       </w:r>
       <w:r>
         <w:tab/>
@@ -3267,7 +4867,15 @@
         <w:tab/>
       </w:r>
       <w:r>
-        <w:t>function args(){</w:t>
+        <w:t xml:space="preserve">function </w:t>
+      </w:r>
+      <w:proofErr w:type="spellStart"/>
+      <w:r>
+        <w:t>args</w:t>
+      </w:r>
+      <w:proofErr w:type="spellEnd"/>
+      <w:r>
+        <w:t>(){</w:t>
       </w:r>
       <w:r>
         <w:br/>
@@ -3281,16 +4889,32 @@
       </w:r>
       <w:r>
         <w:tab/>
-        <w:t>console.log(arguments.length);</w:t>
-      </w:r>
-      <w:r>
-        <w:br/>
-      </w:r>
-      <w:r>
-        <w:tab/>
-      </w:r>
-      <w:r>
-        <w:t>for (let i = 0; i &lt; arguments.length; i++){</w:t>
+        <w:t>console.log(</w:t>
+      </w:r>
+      <w:proofErr w:type="spellStart"/>
+      <w:r>
+        <w:t>arguments.length</w:t>
+      </w:r>
+      <w:proofErr w:type="spellEnd"/>
+      <w:r>
+        <w:t>);</w:t>
+      </w:r>
+      <w:r>
+        <w:br/>
+      </w:r>
+      <w:r>
+        <w:tab/>
+      </w:r>
+      <w:r>
+        <w:t xml:space="preserve">for (let i = 0; i &lt; </w:t>
+      </w:r>
+      <w:proofErr w:type="spellStart"/>
+      <w:r>
+        <w:t>arguments.length</w:t>
+      </w:r>
+      <w:proofErr w:type="spellEnd"/>
+      <w:r>
+        <w:t>; i++){</w:t>
       </w:r>
       <w:r>
         <w:br/>
@@ -3340,7 +4964,15 @@
         <w:tab/>
       </w:r>
       <w:r>
-        <w:t>possible invokations:</w:t>
+        <w:t xml:space="preserve">possible </w:t>
+      </w:r>
+      <w:proofErr w:type="spellStart"/>
+      <w:r>
+        <w:t>invokations</w:t>
+      </w:r>
+      <w:proofErr w:type="spellEnd"/>
+      <w:r>
+        <w:t>:</w:t>
       </w:r>
       <w:r>
         <w:tab/>
@@ -3373,8 +5005,13 @@
       <w:r>
         <w:br/>
       </w:r>
-      <w:r>
-        <w:t>e.g.function ar</w:t>
+      <w:proofErr w:type="spellStart"/>
+      <w:r>
+        <w:t>e.g.function</w:t>
+      </w:r>
+      <w:proofErr w:type="spellEnd"/>
+      <w:r>
+        <w:t xml:space="preserve"> ar</w:t>
       </w:r>
       <w:r>
         <w:t>guments can have default values</w:t>
@@ -3387,7 +5024,15 @@
         <w:t>functi</w:t>
       </w:r>
       <w:r>
-        <w:t>on fn (a=10, b=20, c, d=40, e){</w:t>
+        <w:t xml:space="preserve">on </w:t>
+      </w:r>
+      <w:proofErr w:type="spellStart"/>
+      <w:r>
+        <w:t>fn</w:t>
+      </w:r>
+      <w:proofErr w:type="spellEnd"/>
+      <w:r>
+        <w:t xml:space="preserve"> (a=10, b=20, c, d=40, e){</w:t>
       </w:r>
       <w:r>
         <w:br/>
@@ -3449,8 +5094,13 @@
       <w:r>
         <w:br/>
       </w:r>
-      <w:r>
-        <w:t xml:space="preserve">e.g.functions can </w:t>
+      <w:proofErr w:type="spellStart"/>
+      <w:r>
+        <w:t>e.g.functions</w:t>
+      </w:r>
+      <w:proofErr w:type="spellEnd"/>
+      <w:r>
+        <w:t xml:space="preserve"> can </w:t>
       </w:r>
       <w:r>
         <w:t>have rest parameters</w:t>
@@ -3460,7 +5110,15 @@
       </w:r>
       <w:r>
         <w:tab/>
-        <w:t>function fn(a, b... others){</w:t>
+        <w:t xml:space="preserve">function </w:t>
+      </w:r>
+      <w:proofErr w:type="spellStart"/>
+      <w:r>
+        <w:t>fn</w:t>
+      </w:r>
+      <w:proofErr w:type="spellEnd"/>
+      <w:r>
+        <w:t>(a, b... others){</w:t>
       </w:r>
       <w:r>
         <w:br/>
@@ -3511,7 +5169,14 @@
       </w:r>
       <w:r>
         <w:tab/>
-        <w:t>fn(1, 2, 3, 4, 5)</w:t>
+      </w:r>
+      <w:proofErr w:type="spellStart"/>
+      <w:r>
+        <w:t>fn</w:t>
+      </w:r>
+      <w:proofErr w:type="spellEnd"/>
+      <w:r>
+        <w:t>(1, 2, 3, 4, 5)</w:t>
       </w:r>
       <w:r>
         <w:br/>
@@ -3648,7 +5313,14 @@
       </w:r>
       <w:r>
         <w:br/>
-        <w:t>Mutator methods</w:t>
+      </w:r>
+      <w:proofErr w:type="spellStart"/>
+      <w:r>
+        <w:t>Mutator</w:t>
+      </w:r>
+      <w:proofErr w:type="spellEnd"/>
+      <w:r>
+        <w:t xml:space="preserve"> methods</w:t>
       </w:r>
       <w:r>
         <w:br/>
@@ -3742,7 +5414,15 @@
       </w:r>
       <w:r>
         <w:br/>
-        <w:t>- unshift - insert an element at the first</w:t>
+        <w:t xml:space="preserve">- </w:t>
+      </w:r>
+      <w:proofErr w:type="spellStart"/>
+      <w:r>
+        <w:t>unshift</w:t>
+      </w:r>
+      <w:proofErr w:type="spellEnd"/>
+      <w:r>
+        <w:t xml:space="preserve"> - insert an element at the first</w:t>
       </w:r>
       <w:r>
         <w:tab/>
@@ -3773,35 +5453,86 @@
       </w:r>
       <w:r>
         <w:tab/>
-        <w:t>a.sort() - normal sort</w:t>
-      </w:r>
-      <w:r>
-        <w:br/>
-      </w:r>
-      <w:r>
-        <w:tab/>
-      </w:r>
-      <w:r>
-        <w:tab/>
-        <w:t>a.sort (function (e1, e2)) - return -1, 0, 1</w:t>
-      </w:r>
-      <w:r>
-        <w:br/>
-        <w:t>e.g.var fruits = ['apple', banna, watermelon, kiwi]</w:t>
-      </w:r>
-      <w:r>
-        <w:br/>
-      </w:r>
-      <w:r>
-        <w:tab/>
-        <w:t>fruit.sort() – alphabetical</w:t>
-      </w:r>
-      <w:r>
-        <w:br/>
-      </w:r>
-      <w:r>
-        <w:tab/>
-        <w:t>fruits.sort((v1, v2) =&gt; Math.sign(v1.length - v2.length));</w:t>
+      </w:r>
+      <w:proofErr w:type="spellStart"/>
+      <w:r>
+        <w:t>a.sort</w:t>
+      </w:r>
+      <w:proofErr w:type="spellEnd"/>
+      <w:r>
+        <w:t>() - normal sort</w:t>
+      </w:r>
+      <w:r>
+        <w:br/>
+      </w:r>
+      <w:r>
+        <w:tab/>
+      </w:r>
+      <w:r>
+        <w:tab/>
+      </w:r>
+      <w:proofErr w:type="spellStart"/>
+      <w:r>
+        <w:t>a.sort</w:t>
+      </w:r>
+      <w:proofErr w:type="spellEnd"/>
+      <w:r>
+        <w:t xml:space="preserve"> (function (e1, e2)) - return -1, 0, 1</w:t>
+      </w:r>
+      <w:r>
+        <w:br/>
+      </w:r>
+      <w:proofErr w:type="spellStart"/>
+      <w:r>
+        <w:t>e.g.var</w:t>
+      </w:r>
+      <w:proofErr w:type="spellEnd"/>
+      <w:r>
+        <w:t xml:space="preserve"> fruits = ['apple', </w:t>
+      </w:r>
+      <w:proofErr w:type="spellStart"/>
+      <w:r>
+        <w:t>banna</w:t>
+      </w:r>
+      <w:proofErr w:type="spellEnd"/>
+      <w:r>
+        <w:t>, watermelon, kiwi]</w:t>
+      </w:r>
+      <w:r>
+        <w:br/>
+      </w:r>
+      <w:r>
+        <w:tab/>
+      </w:r>
+      <w:proofErr w:type="spellStart"/>
+      <w:r>
+        <w:t>fruit.sort</w:t>
+      </w:r>
+      <w:proofErr w:type="spellEnd"/>
+      <w:r>
+        <w:t>() – alphabetical</w:t>
+      </w:r>
+      <w:r>
+        <w:br/>
+      </w:r>
+      <w:r>
+        <w:tab/>
+      </w:r>
+      <w:proofErr w:type="spellStart"/>
+      <w:r>
+        <w:t>fruits.sort</w:t>
+      </w:r>
+      <w:proofErr w:type="spellEnd"/>
+      <w:r>
+        <w:t xml:space="preserve">((v1, v2) =&gt; </w:t>
+      </w:r>
+      <w:proofErr w:type="spellStart"/>
+      <w:r>
+        <w:t>Math.sign</w:t>
+      </w:r>
+      <w:proofErr w:type="spellEnd"/>
+      <w:r>
+        <w:t>(v1.length - v2.length));</w:t>
       </w:r>
       <w:r>
         <w:br/>
@@ -3809,14 +5540,36 @@
       </w:r>
       <w:r>
         <w:br/>
-        <w:t>e.g.fruits.splice(2, 1) -&gt; starting from index 2, remove 1 element</w:t>
-      </w:r>
-      <w:r>
-        <w:br/>
-      </w:r>
-      <w:r>
-        <w:tab/>
-        <w:t>fruits.splice(2, 1, 1, 2, 3, 4) &lt;- add after removing 1 element startng from index 2</w:t>
+      </w:r>
+      <w:proofErr w:type="spellStart"/>
+      <w:r>
+        <w:t>e.g.fruits.splice</w:t>
+      </w:r>
+      <w:proofErr w:type="spellEnd"/>
+      <w:r>
+        <w:t>(2, 1) -&gt; starting from index 2, remove 1 element</w:t>
+      </w:r>
+      <w:r>
+        <w:br/>
+      </w:r>
+      <w:r>
+        <w:tab/>
+      </w:r>
+      <w:proofErr w:type="spellStart"/>
+      <w:r>
+        <w:t>fruits.splice</w:t>
+      </w:r>
+      <w:proofErr w:type="spellEnd"/>
+      <w:r>
+        <w:t xml:space="preserve">(2, 1, 1, 2, 3, 4) &lt;- add after removing 1 element </w:t>
+      </w:r>
+      <w:proofErr w:type="spellStart"/>
+      <w:r>
+        <w:t>startng</w:t>
+      </w:r>
+      <w:proofErr w:type="spellEnd"/>
+      <w:r>
+        <w:t xml:space="preserve"> from index 2</w:t>
       </w:r>
       <w:r>
         <w:br/>
@@ -3833,19 +5586,42 @@
           <w:tab w:val="left" w:pos="1335"/>
         </w:tabs>
       </w:pPr>
-      <w:r>
-        <w:t>Accessor methods</w:t>
-      </w:r>
-      <w:r>
-        <w:br/>
-        <w:t>- concat</w:t>
-      </w:r>
-      <w:r>
-        <w:br/>
-      </w:r>
-      <w:r>
-        <w:tab/>
-        <w:t>e.g. a.concat(b)</w:t>
+      <w:proofErr w:type="spellStart"/>
+      <w:r>
+        <w:t>Accessor</w:t>
+      </w:r>
+      <w:proofErr w:type="spellEnd"/>
+      <w:r>
+        <w:t xml:space="preserve"> methods</w:t>
+      </w:r>
+      <w:r>
+        <w:br/>
+        <w:t xml:space="preserve">- </w:t>
+      </w:r>
+      <w:proofErr w:type="spellStart"/>
+      <w:r>
+        <w:t>concat</w:t>
+      </w:r>
+      <w:proofErr w:type="spellEnd"/>
+      <w:r>
+        <w:br/>
+      </w:r>
+      <w:r>
+        <w:tab/>
+        <w:t xml:space="preserve">e.g. </w:t>
+      </w:r>
+      <w:proofErr w:type="spellStart"/>
+      <w:proofErr w:type="gramStart"/>
+      <w:r>
+        <w:t>a.concat</w:t>
+      </w:r>
+      <w:proofErr w:type="spellEnd"/>
+      <w:r>
+        <w:t>(</w:t>
+      </w:r>
+      <w:proofErr w:type="gramEnd"/>
+      <w:r>
+        <w:t>b)</w:t>
       </w:r>
       <w:r>
         <w:br/>
@@ -3867,22 +5643,73 @@
       </w:r>
       <w:r>
         <w:tab/>
-        <w:t>var str = 'saint louis university';</w:t>
-      </w:r>
-      <w:r>
-        <w:br/>
-      </w:r>
-      <w:r>
-        <w:tab/>
-        <w:t>var rts = str.split('').reverse().join('');</w:t>
-      </w:r>
-      <w:r>
-        <w:br/>
-      </w:r>
-      <w:r>
-        <w:tab/>
-        <w:t>RESULT: reverse of slu</w:t>
-      </w:r>
+      </w:r>
+      <w:proofErr w:type="spellStart"/>
+      <w:r>
+        <w:t>var</w:t>
+      </w:r>
+      <w:proofErr w:type="spellEnd"/>
+      <w:r>
+        <w:t xml:space="preserve"> </w:t>
+      </w:r>
+      <w:proofErr w:type="spellStart"/>
+      <w:r>
+        <w:t>str</w:t>
+      </w:r>
+      <w:proofErr w:type="spellEnd"/>
+      <w:r>
+        <w:t xml:space="preserve"> = 'saint </w:t>
+      </w:r>
+      <w:proofErr w:type="spellStart"/>
+      <w:r>
+        <w:t>louis</w:t>
+      </w:r>
+      <w:proofErr w:type="spellEnd"/>
+      <w:r>
+        <w:t xml:space="preserve"> university';</w:t>
+      </w:r>
+      <w:r>
+        <w:br/>
+      </w:r>
+      <w:r>
+        <w:tab/>
+      </w:r>
+      <w:proofErr w:type="spellStart"/>
+      <w:r>
+        <w:t>var</w:t>
+      </w:r>
+      <w:proofErr w:type="spellEnd"/>
+      <w:r>
+        <w:t xml:space="preserve"> </w:t>
+      </w:r>
+      <w:proofErr w:type="spellStart"/>
+      <w:r>
+        <w:t>rts</w:t>
+      </w:r>
+      <w:proofErr w:type="spellEnd"/>
+      <w:r>
+        <w:t xml:space="preserve"> = </w:t>
+      </w:r>
+      <w:proofErr w:type="spellStart"/>
+      <w:r>
+        <w:t>str.split</w:t>
+      </w:r>
+      <w:proofErr w:type="spellEnd"/>
+      <w:r>
+        <w:t>('').reverse().join('');</w:t>
+      </w:r>
+      <w:r>
+        <w:br/>
+      </w:r>
+      <w:r>
+        <w:tab/>
+        <w:t xml:space="preserve">RESULT: reverse of </w:t>
+      </w:r>
+      <w:proofErr w:type="spellStart"/>
+      <w:r>
+        <w:t>slu</w:t>
+      </w:r>
+      <w:proofErr w:type="spellEnd"/>
     </w:p>
     <w:p>
       <w:pPr>
@@ -3938,15 +5765,50 @@
       </w:r>
       <w:r>
         <w:br/>
-        <w:t>OBJECTS (Prototype Object Orientation)</w:t>
-      </w:r>
-      <w:r>
-        <w:br/>
-        <w:t>var emptyObj = new Object();</w:t>
-      </w:r>
-      <w:r>
-        <w:br/>
-        <w:t>var alsoEmptyObject = {};</w:t>
+        <w:t>OBJECTS (Prototype Object Orientation</w:t>
+      </w:r>
+      <w:proofErr w:type="gramStart"/>
+      <w:r>
+        <w:t>)</w:t>
+      </w:r>
+      <w:proofErr w:type="gramEnd"/>
+      <w:r>
+        <w:br/>
+      </w:r>
+      <w:proofErr w:type="spellStart"/>
+      <w:r>
+        <w:t>var</w:t>
+      </w:r>
+      <w:proofErr w:type="spellEnd"/>
+      <w:r>
+        <w:t xml:space="preserve"> </w:t>
+      </w:r>
+      <w:proofErr w:type="spellStart"/>
+      <w:r>
+        <w:t>emptyObj</w:t>
+      </w:r>
+      <w:proofErr w:type="spellEnd"/>
+      <w:r>
+        <w:t xml:space="preserve"> = new Object();</w:t>
+      </w:r>
+      <w:r>
+        <w:br/>
+      </w:r>
+      <w:proofErr w:type="spellStart"/>
+      <w:r>
+        <w:t>var</w:t>
+      </w:r>
+      <w:proofErr w:type="spellEnd"/>
+      <w:r>
+        <w:t xml:space="preserve"> </w:t>
+      </w:r>
+      <w:proofErr w:type="spellStart"/>
+      <w:r>
+        <w:t>alsoEmptyObject</w:t>
+      </w:r>
+      <w:proofErr w:type="spellEnd"/>
+      <w:r>
+        <w:t xml:space="preserve"> = {};</w:t>
       </w:r>
       <w:r>
         <w:br/>
@@ -3967,26 +5829,63 @@
       </w:r>
       <w:r>
         <w:br/>
-        <w:t>var student = {}</w:t>
-      </w:r>
-      <w:r>
-        <w:br/>
-        <w:t>student.idno = '2155912'</w:t>
-      </w:r>
-      <w:r>
-        <w:br/>
-        <w:t>student['name'] = 'Juan Dela Cruz';</w:t>
-      </w:r>
-      <w:r>
-        <w:br/>
-        <w:t>Student.toString = function() {</w:t>
-      </w:r>
-      <w:r>
-        <w:br/>
-      </w:r>
-      <w:r>
-        <w:tab/>
-        <w:t>return '$ {this.idno}: ${this.name}</w:t>
+      </w:r>
+      <w:proofErr w:type="spellStart"/>
+      <w:r>
+        <w:t>var</w:t>
+      </w:r>
+      <w:proofErr w:type="spellEnd"/>
+      <w:r>
+        <w:t xml:space="preserve"> student = {}</w:t>
+      </w:r>
+      <w:r>
+        <w:br/>
+      </w:r>
+      <w:proofErr w:type="spellStart"/>
+      <w:r>
+        <w:t>student.idno</w:t>
+      </w:r>
+      <w:proofErr w:type="spellEnd"/>
+      <w:r>
+        <w:t xml:space="preserve"> = '2155912'</w:t>
+      </w:r>
+      <w:r>
+        <w:br/>
+        <w:t xml:space="preserve">student['name'] = 'Juan </w:t>
+      </w:r>
+      <w:proofErr w:type="spellStart"/>
+      <w:r>
+        <w:t>Dela</w:t>
+      </w:r>
+      <w:proofErr w:type="spellEnd"/>
+      <w:r>
+        <w:t xml:space="preserve"> Cruz';</w:t>
+      </w:r>
+      <w:r>
+        <w:br/>
+      </w:r>
+      <w:proofErr w:type="spellStart"/>
+      <w:r>
+        <w:t>Student.toString</w:t>
+      </w:r>
+      <w:proofErr w:type="spellEnd"/>
+      <w:r>
+        <w:t xml:space="preserve"> = function() {</w:t>
+      </w:r>
+      <w:r>
+        <w:br/>
+      </w:r>
+      <w:r>
+        <w:tab/>
+        <w:t>return '$ {</w:t>
+      </w:r>
+      <w:proofErr w:type="spellStart"/>
+      <w:r>
+        <w:t>this.idno</w:t>
+      </w:r>
+      <w:proofErr w:type="spellEnd"/>
+      <w:r>
+        <w:t>}: ${this.name}</w:t>
       </w:r>
       <w:r>
         <w:br/>
@@ -3994,7 +5893,15 @@
       </w:r>
       <w:r>
         <w:br/>
-        <w:t>&gt; Student.toString()</w:t>
+        <w:t xml:space="preserve">&gt; </w:t>
+      </w:r>
+      <w:proofErr w:type="spellStart"/>
+      <w:r>
+        <w:t>Student.toString</w:t>
+      </w:r>
+      <w:proofErr w:type="spellEnd"/>
+      <w:r>
+        <w:t>()</w:t>
       </w:r>
       <w:r>
         <w:br/>
@@ -4011,47 +5918,93 @@
         </w:tabs>
       </w:pPr>
       <w:r>
-        <w:t>JSON -  converts objects into a string representation</w:t>
-      </w:r>
-      <w:r>
-        <w:br/>
-      </w:r>
-      <w:r>
-        <w:tab/>
-      </w:r>
-      <w:r>
-        <w:tab/>
-        <w:t>JSON.stringify(Student)</w:t>
-      </w:r>
-      <w:r>
-        <w:br/>
-      </w:r>
-      <w:r>
-        <w:tab/>
-      </w:r>
-      <w:r>
-        <w:tab/>
-        <w:t>RESULT: "{"id no": "2155912", "name" : "Juan Dela Cruz"}"</w:t>
-      </w:r>
-      <w:r>
-        <w:br/>
-      </w:r>
-      <w:r>
-        <w:tab/>
-      </w:r>
-      <w:r>
-        <w:tab/>
-        <w:t>localStorage.setItem('2155912', JSON.stringify(student))</w:t>
-      </w:r>
-      <w:r>
-        <w:br/>
-      </w:r>
-      <w:r>
-        <w:tab/>
-      </w:r>
-      <w:r>
-        <w:tab/>
-        <w:t>o = JSON.parse(student)</w:t>
+        <w:t xml:space="preserve">JSON </w:t>
+      </w:r>
+      <w:proofErr w:type="gramStart"/>
+      <w:r>
+        <w:t>-  converts</w:t>
+      </w:r>
+      <w:proofErr w:type="gramEnd"/>
+      <w:r>
+        <w:t xml:space="preserve"> objects into a string representation</w:t>
+      </w:r>
+      <w:r>
+        <w:br/>
+      </w:r>
+      <w:r>
+        <w:tab/>
+      </w:r>
+      <w:r>
+        <w:tab/>
+      </w:r>
+      <w:proofErr w:type="spellStart"/>
+      <w:r>
+        <w:t>JSON.stringify</w:t>
+      </w:r>
+      <w:proofErr w:type="spellEnd"/>
+      <w:r>
+        <w:t>(Student)</w:t>
+      </w:r>
+      <w:r>
+        <w:br/>
+      </w:r>
+      <w:r>
+        <w:tab/>
+      </w:r>
+      <w:r>
+        <w:tab/>
+        <w:t xml:space="preserve">RESULT: "{"id no": "2155912", "name" : "Juan </w:t>
+      </w:r>
+      <w:proofErr w:type="spellStart"/>
+      <w:r>
+        <w:t>Dela</w:t>
+      </w:r>
+      <w:proofErr w:type="spellEnd"/>
+      <w:r>
+        <w:t xml:space="preserve"> Cruz"}"</w:t>
+      </w:r>
+      <w:r>
+        <w:br/>
+      </w:r>
+      <w:r>
+        <w:tab/>
+      </w:r>
+      <w:r>
+        <w:tab/>
+      </w:r>
+      <w:proofErr w:type="spellStart"/>
+      <w:r>
+        <w:t>localStorage.setItem</w:t>
+      </w:r>
+      <w:proofErr w:type="spellEnd"/>
+      <w:r>
+        <w:t xml:space="preserve">('2155912', </w:t>
+      </w:r>
+      <w:proofErr w:type="spellStart"/>
+      <w:r>
+        <w:t>JSON.stringify</w:t>
+      </w:r>
+      <w:proofErr w:type="spellEnd"/>
+      <w:r>
+        <w:t>(student))</w:t>
+      </w:r>
+      <w:r>
+        <w:br/>
+      </w:r>
+      <w:r>
+        <w:tab/>
+      </w:r>
+      <w:r>
+        <w:tab/>
+        <w:t xml:space="preserve">o = </w:t>
+      </w:r>
+      <w:proofErr w:type="spellStart"/>
+      <w:r>
+        <w:t>JSON.parse</w:t>
+      </w:r>
+      <w:proofErr w:type="spellEnd"/>
+      <w:r>
+        <w:t>(student)</w:t>
       </w:r>
       <w:r>
         <w:br/>
@@ -4071,7 +6024,23 @@
       </w:r>
       <w:r>
         <w:tab/>
-        <w:t>&lt; Object: "{idno: 2155912, name: Juan Dela Cruz}"</w:t>
+        <w:t>&lt; Object: "{</w:t>
+      </w:r>
+      <w:proofErr w:type="spellStart"/>
+      <w:r>
+        <w:t>idno</w:t>
+      </w:r>
+      <w:proofErr w:type="spellEnd"/>
+      <w:r>
+        <w:t xml:space="preserve">: 2155912, name: Juan </w:t>
+      </w:r>
+      <w:proofErr w:type="spellStart"/>
+      <w:r>
+        <w:t>Dela</w:t>
+      </w:r>
+      <w:proofErr w:type="spellEnd"/>
+      <w:r>
+        <w:t xml:space="preserve"> Cruz}"</w:t>
       </w:r>
       <w:r>
         <w:tab/>
@@ -4091,18 +6060,30 @@
       </w:r>
       <w:r>
         <w:tab/>
-        <w:t>- typeOf</w:t>
-      </w:r>
-      <w:r>
-        <w:br/>
-      </w:r>
-      <w:r>
-        <w:tab/>
-      </w:r>
-      <w:r>
-        <w:tab/>
-        <w:t>- instanceOf</w:t>
-      </w:r>
+        <w:t xml:space="preserve">- </w:t>
+      </w:r>
+      <w:proofErr w:type="spellStart"/>
+      <w:proofErr w:type="gramStart"/>
+      <w:r>
+        <w:t>typeOf</w:t>
+      </w:r>
+      <w:proofErr w:type="spellEnd"/>
+      <w:proofErr w:type="gramEnd"/>
+      <w:r>
+        <w:br/>
+      </w:r>
+      <w:r>
+        <w:tab/>
+      </w:r>
+      <w:r>
+        <w:tab/>
+        <w:t xml:space="preserve">- </w:t>
+      </w:r>
+      <w:proofErr w:type="spellStart"/>
+      <w:r>
+        <w:t>instanceOf</w:t>
+      </w:r>
+      <w:proofErr w:type="spellEnd"/>
       <w:r>
         <w:tab/>
       </w:r>
@@ -4115,7 +6096,15 @@
       </w:r>
       <w:r>
         <w:br/>
-        <w:t>function Peson (name, age){</w:t>
+        <w:t xml:space="preserve">function </w:t>
+      </w:r>
+      <w:proofErr w:type="spellStart"/>
+      <w:r>
+        <w:t>Peson</w:t>
+      </w:r>
+      <w:proofErr w:type="spellEnd"/>
+      <w:r>
+        <w:t xml:space="preserve"> (name, age){</w:t>
       </w:r>
       <w:r>
         <w:br/>
@@ -4129,14 +6118,28 @@
       </w:r>
       <w:r>
         <w:tab/>
-        <w:t>this.age = age;</w:t>
-      </w:r>
-      <w:r>
-        <w:br/>
-      </w:r>
-      <w:r>
-        <w:tab/>
-        <w:t>this.speak = function(){</w:t>
+      </w:r>
+      <w:proofErr w:type="spellStart"/>
+      <w:r>
+        <w:t>this.age</w:t>
+      </w:r>
+      <w:proofErr w:type="spellEnd"/>
+      <w:r>
+        <w:t xml:space="preserve"> = age;</w:t>
+      </w:r>
+      <w:r>
+        <w:br/>
+      </w:r>
+      <w:r>
+        <w:tab/>
+      </w:r>
+      <w:proofErr w:type="spellStart"/>
+      <w:r>
+        <w:t>this.speak</w:t>
+      </w:r>
+      <w:proofErr w:type="spellEnd"/>
+      <w:r>
+        <w:t xml:space="preserve"> = function(){</w:t>
       </w:r>
       <w:r>
         <w:br/>
@@ -4154,15 +6157,34 @@
       </w:r>
       <w:r>
         <w:br/>
+      </w:r>
+      <w:proofErr w:type="gramStart"/>
+      <w:r>
         <w:t>}</w:t>
       </w:r>
-      <w:r>
-        <w:br/>
-        <w:t>var p = new Person ('Britney', '21');</w:t>
-      </w:r>
-      <w:r>
-        <w:br/>
-        <w:t>p instanceOf Person</w:t>
+      <w:proofErr w:type="gramEnd"/>
+      <w:r>
+        <w:br/>
+      </w:r>
+      <w:proofErr w:type="spellStart"/>
+      <w:r>
+        <w:t>var</w:t>
+      </w:r>
+      <w:proofErr w:type="spellEnd"/>
+      <w:r>
+        <w:t xml:space="preserve"> p = new Person ('Britney', '21');</w:t>
+      </w:r>
+      <w:r>
+        <w:br/>
+        <w:t xml:space="preserve">p </w:t>
+      </w:r>
+      <w:proofErr w:type="spellStart"/>
+      <w:r>
+        <w:t>instanceOf</w:t>
+      </w:r>
+      <w:proofErr w:type="spellEnd"/>
+      <w:r>
+        <w:t xml:space="preserve"> Person</w:t>
       </w:r>
       <w:r>
         <w:br/>
@@ -4173,7 +6195,15 @@
       </w:r>
       <w:r>
         <w:br/>
-        <w:t>p1 = {"name" : "ikaw", age: 100}</w:t>
+        <w:t>p1 = {"name" : "</w:t>
+      </w:r>
+      <w:proofErr w:type="spellStart"/>
+      <w:r>
+        <w:t>ikaw</w:t>
+      </w:r>
+      <w:proofErr w:type="spellEnd"/>
+      <w:r>
+        <w:t>", age: 100}</w:t>
       </w:r>
       <w:r>
         <w:br/>
@@ -4188,7 +6218,15 @@
       </w:r>
       <w:r>
         <w:br/>
-        <w:t>p1 instanceOf Object</w:t>
+        <w:t xml:space="preserve">p1 </w:t>
+      </w:r>
+      <w:proofErr w:type="spellStart"/>
+      <w:r>
+        <w:t>instanceOf</w:t>
+      </w:r>
+      <w:proofErr w:type="spellEnd"/>
+      <w:r>
+        <w:t xml:space="preserve"> Object</w:t>
       </w:r>
       <w:r>
         <w:br/>
@@ -4200,7 +6238,15 @@
       </w:r>
       <w:r>
         <w:br/>
-        <w:t>p2 = Person ('askdkj', 1000)</w:t>
+        <w:t>p2 = Person ('</w:t>
+      </w:r>
+      <w:proofErr w:type="spellStart"/>
+      <w:r>
+        <w:t>askdkj</w:t>
+      </w:r>
+      <w:proofErr w:type="spellEnd"/>
+      <w:r>
+        <w:t>', 1000)</w:t>
       </w:r>
       <w:r>
         <w:br/>

</xml_diff>